<commit_message>
Styles for JLOS, and story Modifications for beamer
</commit_message>
<xml_diff>
--- a/template/docx/apa_styles.docx
+++ b/template/docx/apa_styles.docx
@@ -1,6 +1,6 @@
 
 <file path=word/document.xml><?xml version="1.0" encoding="utf-8"?>
-<w:document xmlns:wpc="http://schemas.microsoft.com/office/word/2010/wordprocessingCanvas" xmlns:mc="http://schemas.openxmlformats.org/markup-compatibility/2006" xmlns:o="urn:schemas-microsoft-com:office:office" xmlns:r="http://schemas.openxmlformats.org/officeDocument/2006/relationships" xmlns:m="http://schemas.openxmlformats.org/officeDocument/2006/math" xmlns:v="urn:schemas-microsoft-com:vml" xmlns:wp14="http://schemas.microsoft.com/office/word/2010/wordprocessingDrawing" xmlns:wp="http://schemas.openxmlformats.org/drawingml/2006/wordprocessingDrawing" xmlns:w10="urn:schemas-microsoft-com:office:word" xmlns:w="http://schemas.openxmlformats.org/wordprocessingml/2006/main" xmlns:w14="http://schemas.microsoft.com/office/word/2010/wordml" xmlns:w15="http://schemas.microsoft.com/office/word/2012/wordml" xmlns:wpg="http://schemas.microsoft.com/office/word/2010/wordprocessingGroup" xmlns:wpi="http://schemas.microsoft.com/office/word/2010/wordprocessingInk" xmlns:wne="http://schemas.microsoft.com/office/word/2006/wordml" xmlns:wps="http://schemas.microsoft.com/office/word/2010/wordprocessingShape" mc:Ignorable="w14 w15 wp14">
+<w:document xmlns:wpc="http://schemas.microsoft.com/office/word/2010/wordprocessingCanvas" xmlns:mo="http://schemas.microsoft.com/office/mac/office/2008/main" xmlns:mc="http://schemas.openxmlformats.org/markup-compatibility/2006" xmlns:mv="urn:schemas-microsoft-com:mac:vml" xmlns:o="urn:schemas-microsoft-com:office:office" xmlns:r="http://schemas.openxmlformats.org/officeDocument/2006/relationships" xmlns:m="http://schemas.openxmlformats.org/officeDocument/2006/math" xmlns:v="urn:schemas-microsoft-com:vml" xmlns:wp14="http://schemas.microsoft.com/office/word/2010/wordprocessingDrawing" xmlns:wp="http://schemas.openxmlformats.org/drawingml/2006/wordprocessingDrawing" xmlns:w10="urn:schemas-microsoft-com:office:word" xmlns:w="http://schemas.openxmlformats.org/wordprocessingml/2006/main" xmlns:w14="http://schemas.microsoft.com/office/word/2010/wordml" xmlns:wpg="http://schemas.microsoft.com/office/word/2010/wordprocessingGroup" xmlns:wpi="http://schemas.microsoft.com/office/word/2010/wordprocessingInk" xmlns:wne="http://schemas.microsoft.com/office/word/2006/wordml" xmlns:wps="http://schemas.microsoft.com/office/word/2010/wordprocessingShape" mc:Ignorable="w14 wp14">
   <w:body>
     <w:p>
       <w:pPr>
@@ -12,84 +12,223 @@
     </w:p>
     <w:p>
       <w:pPr>
-        <w:pStyle w:val="Date"/>
-      </w:pPr>
-      <w:r>
-        <w:t>January, 2015</w:t>
-      </w:r>
-    </w:p>
-    <w:p>
-      <w:pPr>
         <w:pStyle w:val="Abstract"/>
       </w:pPr>
-      <w:r>
-        <w:t>Lorem Ipsum Verbanum</w:t>
-      </w:r>
+      <w:bookmarkStart w:id="0" w:name="_GoBack"/>
+      <w:bookmarkEnd w:id="0"/>
+      <w:proofErr w:type="spellStart"/>
+      <w:r>
+        <w:t>Lorem</w:t>
+      </w:r>
+      <w:proofErr w:type="spellEnd"/>
+      <w:r>
+        <w:t xml:space="preserve"> </w:t>
+      </w:r>
+      <w:proofErr w:type="spellStart"/>
+      <w:r>
+        <w:t>Ipsum</w:t>
+      </w:r>
+      <w:proofErr w:type="spellEnd"/>
+      <w:r>
+        <w:t xml:space="preserve"> </w:t>
+      </w:r>
+      <w:proofErr w:type="spellStart"/>
+      <w:r>
+        <w:t>Verbanum</w:t>
+      </w:r>
+      <w:proofErr w:type="spellEnd"/>
     </w:p>
     <w:p>
       <w:pPr>
         <w:pStyle w:val="Heading1"/>
       </w:pPr>
-      <w:bookmarkStart w:id="0" w:name="introduction"/>
-      <w:bookmarkEnd w:id="0"/>
+      <w:bookmarkStart w:id="1" w:name="introduction"/>
+      <w:bookmarkEnd w:id="1"/>
       <w:r>
         <w:t>Introduction</w:t>
       </w:r>
     </w:p>
     <w:p>
       <w:r>
-        <w:t>Over the last decade, engagement has been extensively studied and that it is associated with beneficial organizational and personal outcomes is well unde</w:t>
-      </w:r>
-      <w:bookmarkStart w:id="1" w:name="_GoBack"/>
-      <w:bookmarkEnd w:id="1"/>
-      <w:r>
-        <w:t>rstood (Bakker, Albrecht, &amp; Leiter, 2011). Practitioners have also often claimed that it impacts financial performance and that a large number of workers report active disengagement (e.g. Bates, 2004, Harter, Schmidt, &amp; Hayes (2002)), Saks (2006) references a representative list of practitioner literature. To effectively compete in the dynamic environment, organizations must have employees that apply their full capabilities to work (Bakker &amp; Leiter, 2010).</w:t>
-      </w:r>
-    </w:p>
-    <w:p>
-      <w:r>
-        <w:t>Has cognitive, emotional and behavioral components (Bakker et al., 2011; Rich, Lepine, &amp; Crawford, 2010; Saks, 2006)</w:t>
-      </w:r>
-    </w:p>
-    <w:p>
-      <w:r>
-        <w:t>Rich et al. (2010) have conceptualized engagement as a broader aspect of an employee's self as regards other attitudinal constructs such as job involvement, job satisfaction and intrinsic motivation. The unique and wider contribution of engagement in predicting job performance has also been demonstrated (Christian, Garza, &amp; Slaughter, 2011; Dalal, Baysinger, Brummel, &amp; LeBreton, 2012; Halbesleben &amp; Wheeler, 2008; Rich et al., 2010).</w:t>
-      </w:r>
-    </w:p>
-    <w:p>
+        <w:t xml:space="preserve">Over the last decade, engagement has been extensively studied and that it is associated with beneficial organizational and personal outcomes is well understood (Bakker, Albrecht, &amp; </w:t>
+      </w:r>
+      <w:proofErr w:type="spellStart"/>
+      <w:r>
+        <w:t>Leiter</w:t>
+      </w:r>
+      <w:proofErr w:type="spellEnd"/>
+      <w:r>
+        <w:t xml:space="preserve">, 2011). Practitioners have also often claimed that it impacts financial performance and that a large number of workers report active disengagement (e.g. Bates, 2004, Harter, Schmidt, &amp; Hayes (2002)), Saks (2006) references a representative list of practitioner literature. To effectively compete in the dynamic environment, organizations must have employees that apply their full capabilities to work (Bakker &amp; </w:t>
+      </w:r>
+      <w:proofErr w:type="spellStart"/>
+      <w:r>
+        <w:t>Leiter</w:t>
+      </w:r>
+      <w:proofErr w:type="spellEnd"/>
+      <w:r>
+        <w:t>, 2010).</w:t>
+      </w:r>
+    </w:p>
+    <w:p>
+      <w:proofErr w:type="gramStart"/>
+      <w:r>
+        <w:t>Has</w:t>
+      </w:r>
+      <w:proofErr w:type="gramEnd"/>
+      <w:r>
+        <w:t xml:space="preserve"> cognitive, emotional and behavioral components (Bakker et al., 2011; Rich, </w:t>
+      </w:r>
+      <w:proofErr w:type="spellStart"/>
+      <w:r>
+        <w:t>Lepine</w:t>
+      </w:r>
+      <w:proofErr w:type="spellEnd"/>
+      <w:r>
+        <w:t>, &amp; Crawford, 2010; Saks, 2006)</w:t>
+      </w:r>
+    </w:p>
+    <w:p>
+      <w:r>
+        <w:t xml:space="preserve">Rich et al. (2010) have conceptualized engagement as a broader aspect of an employee's self as regards other attitudinal constructs such as job involvement, job satisfaction and intrinsic motivation. The unique and wider contribution of engagement in predicting job performance has also been demonstrated (Christian, Garza, &amp; Slaughter, 2011; </w:t>
+      </w:r>
+      <w:proofErr w:type="spellStart"/>
+      <w:r>
+        <w:t>Dalal</w:t>
+      </w:r>
+      <w:proofErr w:type="spellEnd"/>
+      <w:r>
+        <w:t xml:space="preserve">, </w:t>
+      </w:r>
+      <w:proofErr w:type="spellStart"/>
+      <w:r>
+        <w:t>Baysinger</w:t>
+      </w:r>
+      <w:proofErr w:type="spellEnd"/>
+      <w:r>
+        <w:t xml:space="preserve">, Brummel, &amp; </w:t>
+      </w:r>
+      <w:proofErr w:type="spellStart"/>
+      <w:r>
+        <w:t>LeBreton</w:t>
+      </w:r>
+      <w:proofErr w:type="spellEnd"/>
+      <w:r>
+        <w:t xml:space="preserve">, 2012; </w:t>
+      </w:r>
+      <w:proofErr w:type="spellStart"/>
+      <w:r>
+        <w:t>Halbesleben</w:t>
+      </w:r>
+      <w:proofErr w:type="spellEnd"/>
+      <w:r>
+        <w:t xml:space="preserve"> &amp; Wheeler, 2008; Rich et al., 2010).</w:t>
+      </w:r>
+    </w:p>
+    <w:p>
+      <w:r>
+        <w:t>Engagement has positive relationships with both task performance and extra-role behaviors (Rich et al., 2010).</w:t>
+      </w:r>
+    </w:p>
+    <w:p>
+      <w:proofErr w:type="spellStart"/>
       <w:r>
         <w:lastRenderedPageBreak/>
-        <w:t>Engagement has positive relationships with both task performance and extra-role behaviors (Rich et al., 2010).</w:t>
-      </w:r>
-    </w:p>
-    <w:p>
-      <w:r>
-        <w:t>Ashforth &amp; Humphrey (1995) make a case for including emotion in motivational frameworks and specifically mention Kahn (1990) "personal engagement". Making it a strong candidate for being the object of study of organizational scholars.</w:t>
-      </w:r>
-    </w:p>
-    <w:p>
-      <w:r>
-        <w:t>Shuck (2011) (pg. 317) "In such uncertain and challenging environments coupled with an evolving 21st-century workforce, engaging employees, no matter the industry, has become a strategic imperative ..."</w:t>
-      </w:r>
-    </w:p>
-    <w:p>
-      <w:r>
-        <w:t>Engagement as a bellwether for quality of product and services (Bakker et al., 2011). Dalal et al. (2012) also recommends that if only one measure of employee attachment is to be measured it should be engagement.</w:t>
-      </w:r>
-    </w:p>
-    <w:p>
-      <w:r>
-        <w:t>Relationship to financial returns (Xanthopoulou, Bakker, Demerouti, &amp; Schaufeli, 2009)</w:t>
-      </w:r>
-    </w:p>
-    <w:p>
-      <w:r>
-        <w:t>Managers may not be always available and thus personal initiative important (Bakker, Tims, &amp; Derks, 2012)</w:t>
-      </w:r>
-    </w:p>
-    <w:p>
-      <w:r>
-        <w:t>Rules of exchange (Cropanzano, 2005), which might be translated into the boundary conditions at which the exchange process is fruitful.</w:t>
+        <w:t>Ashforth</w:t>
+      </w:r>
+      <w:proofErr w:type="spellEnd"/>
+      <w:r>
+        <w:t xml:space="preserve"> &amp; Humphrey (1995) make a case for including emotion in motivational frameworks and specifically mention Kahn (1990) "personal engagement". Making it a strong candidate for being the object of study of organizational scholars.</w:t>
+      </w:r>
+    </w:p>
+    <w:p>
+      <w:r>
+        <w:t xml:space="preserve">Shuck (2011) (pg. 317) "In such uncertain and challenging environments coupled with an evolving 21st-century workforce, engaging employees, no matter the industry, has become a strategic </w:t>
+      </w:r>
+      <w:proofErr w:type="gramStart"/>
+      <w:r>
+        <w:t>imperative ..."</w:t>
+      </w:r>
+      <w:proofErr w:type="gramEnd"/>
+    </w:p>
+    <w:p>
+      <w:proofErr w:type="gramStart"/>
+      <w:r>
+        <w:t>Engagement as a bellwether for quality of product and services (Bakker et al., 2011).</w:t>
+      </w:r>
+      <w:proofErr w:type="gramEnd"/>
+      <w:r>
+        <w:t xml:space="preserve"> </w:t>
+      </w:r>
+      <w:proofErr w:type="spellStart"/>
+      <w:r>
+        <w:t>Dalal</w:t>
+      </w:r>
+      <w:proofErr w:type="spellEnd"/>
+      <w:r>
+        <w:t xml:space="preserve"> et al. (2012) also recommends that if only one measure of employee attachment is to be measured it should be engagement.</w:t>
+      </w:r>
+    </w:p>
+    <w:p>
+      <w:r>
+        <w:t>Relationship to financial returns (</w:t>
+      </w:r>
+      <w:proofErr w:type="spellStart"/>
+      <w:r>
+        <w:t>Xanthopoulou</w:t>
+      </w:r>
+      <w:proofErr w:type="spellEnd"/>
+      <w:r>
+        <w:t xml:space="preserve">, Bakker, </w:t>
+      </w:r>
+      <w:proofErr w:type="spellStart"/>
+      <w:r>
+        <w:t>Demerouti</w:t>
+      </w:r>
+      <w:proofErr w:type="spellEnd"/>
+      <w:r>
+        <w:t xml:space="preserve">, &amp; </w:t>
+      </w:r>
+      <w:proofErr w:type="spellStart"/>
+      <w:r>
+        <w:t>Schaufeli</w:t>
+      </w:r>
+      <w:proofErr w:type="spellEnd"/>
+      <w:r>
+        <w:t>, 2009)</w:t>
+      </w:r>
+    </w:p>
+    <w:p>
+      <w:r>
+        <w:t xml:space="preserve">Managers may not be always available and thus personal initiative important (Bakker, </w:t>
+      </w:r>
+      <w:proofErr w:type="spellStart"/>
+      <w:r>
+        <w:t>Tims</w:t>
+      </w:r>
+      <w:proofErr w:type="spellEnd"/>
+      <w:r>
+        <w:t xml:space="preserve">, &amp; </w:t>
+      </w:r>
+      <w:proofErr w:type="spellStart"/>
+      <w:r>
+        <w:t>Derks</w:t>
+      </w:r>
+      <w:proofErr w:type="spellEnd"/>
+      <w:r>
+        <w:t>, 2012)</w:t>
+      </w:r>
+    </w:p>
+    <w:p>
+      <w:r>
+        <w:t>Rules of exchange (</w:t>
+      </w:r>
+      <w:proofErr w:type="spellStart"/>
+      <w:r>
+        <w:t>Cropanzano</w:t>
+      </w:r>
+      <w:proofErr w:type="spellEnd"/>
+      <w:r>
+        <w:t>, 2005), which might be translated into the boundary conditions at which the exchange process is fruitful.</w:t>
       </w:r>
     </w:p>
     <w:p>
@@ -99,13 +238,36 @@
     </w:p>
     <w:p>
       <w:r>
-        <w:t>".. a one size fits all approach to employee engagement might not be the most effective." (Saks, 2006: 614)</w:t>
-      </w:r>
-    </w:p>
-    <w:p>
-      <w:r>
-        <w:lastRenderedPageBreak/>
-        <w:t xml:space="preserve">Engagement may lead to positive affect which then leads to engagement in another role (Rothbard, 2001) </w:t>
+        <w:t>"</w:t>
+      </w:r>
+      <w:proofErr w:type="gramStart"/>
+      <w:r>
+        <w:t>..</w:t>
+      </w:r>
+      <w:proofErr w:type="gramEnd"/>
+      <w:r>
+        <w:t xml:space="preserve"> </w:t>
+      </w:r>
+      <w:proofErr w:type="gramStart"/>
+      <w:r>
+        <w:t>a</w:t>
+      </w:r>
+      <w:proofErr w:type="gramEnd"/>
+      <w:r>
+        <w:t xml:space="preserve"> one size fits all approach to employee engagement might not be the most effective." (Saks, 2006: 614)</w:t>
+      </w:r>
+    </w:p>
+    <w:p>
+      <w:r>
+        <w:t>Engagement may lead to positive affect which then leads to engagement in another role (</w:t>
+      </w:r>
+      <w:proofErr w:type="spellStart"/>
+      <w:r>
+        <w:t>Rothbard</w:t>
+      </w:r>
+      <w:proofErr w:type="spellEnd"/>
+      <w:r>
+        <w:t xml:space="preserve">, 2001) </w:t>
       </w:r>
       <w:r>
         <w:rPr>
@@ -124,6 +286,7 @@
       <w:bookmarkStart w:id="2" w:name="theory-and-hypothesis"/>
       <w:bookmarkEnd w:id="2"/>
       <w:r>
+        <w:lastRenderedPageBreak/>
         <w:t>Theory and Hypothesis</w:t>
       </w:r>
     </w:p>
@@ -158,12 +321,76 @@
     </w:p>
     <w:p>
       <w:r>
-        <w:t>Social Exchange theory used to explain engagement (Saks, 2006) and LMX (Graen &amp; Uhl-Bien, 1995). Highly engaged employees might take on additional work and supervisors might prefer to assign tasks to them rather than disengaged employees (Sonnentag, 2011)</w:t>
-      </w:r>
-    </w:p>
-    <w:p>
-      <w:r>
-        <w:t>Supportive management promotes psychological safety (Kahn, 1990). Social support presence is important for engagement (Schaufeli &amp; Bakker, 2004), and lack of social support could lead to burnout (Maslach, Schaufeli, &amp; Leiter, 2001). Supportive supervison considered as a job resource (Bakker et al., 2011)</w:t>
+        <w:t>Social Exchange theory used to explain engagement (Saks, 2006) and LMX (</w:t>
+      </w:r>
+      <w:proofErr w:type="spellStart"/>
+      <w:r>
+        <w:t>Graen</w:t>
+      </w:r>
+      <w:proofErr w:type="spellEnd"/>
+      <w:r>
+        <w:t xml:space="preserve"> &amp; </w:t>
+      </w:r>
+      <w:proofErr w:type="spellStart"/>
+      <w:r>
+        <w:t>Uhl</w:t>
+      </w:r>
+      <w:proofErr w:type="spellEnd"/>
+      <w:r>
+        <w:t>-Bien, 1995). Highly engaged employees might take on additional work and supervisors might prefer to assign tasks to them rather than disengaged employees (</w:t>
+      </w:r>
+      <w:proofErr w:type="spellStart"/>
+      <w:r>
+        <w:t>Sonnentag</w:t>
+      </w:r>
+      <w:proofErr w:type="spellEnd"/>
+      <w:r>
+        <w:t>, 2011)</w:t>
+      </w:r>
+    </w:p>
+    <w:p>
+      <w:r>
+        <w:t>Supportive management promotes psychological safety (Kahn, 1990). Social support presence is important for engagement (</w:t>
+      </w:r>
+      <w:proofErr w:type="spellStart"/>
+      <w:r>
+        <w:t>Schaufeli</w:t>
+      </w:r>
+      <w:proofErr w:type="spellEnd"/>
+      <w:r>
+        <w:t xml:space="preserve"> &amp; Bakker, 2004), and lack of social support could lead to burnout (</w:t>
+      </w:r>
+      <w:proofErr w:type="spellStart"/>
+      <w:r>
+        <w:t>Maslach</w:t>
+      </w:r>
+      <w:proofErr w:type="spellEnd"/>
+      <w:r>
+        <w:t xml:space="preserve">, </w:t>
+      </w:r>
+      <w:proofErr w:type="spellStart"/>
+      <w:r>
+        <w:t>Schaufeli</w:t>
+      </w:r>
+      <w:proofErr w:type="spellEnd"/>
+      <w:r>
+        <w:t xml:space="preserve">, &amp; </w:t>
+      </w:r>
+      <w:proofErr w:type="spellStart"/>
+      <w:r>
+        <w:t>Leiter</w:t>
+      </w:r>
+      <w:proofErr w:type="spellEnd"/>
+      <w:r>
+        <w:t xml:space="preserve">, 2001). Supportive </w:t>
+      </w:r>
+      <w:proofErr w:type="spellStart"/>
+      <w:r>
+        <w:t>supervison</w:t>
+      </w:r>
+      <w:proofErr w:type="spellEnd"/>
+      <w:r>
+        <w:t xml:space="preserve"> considered as a job resource (Bakker et al., 2011)</w:t>
       </w:r>
     </w:p>
     <w:p>
@@ -183,13 +410,53 @@
     </w:p>
     <w:p>
       <w:r>
+        <w:t xml:space="preserve">High job demands are necessary for the motivational salience of job resources (Bakker et al., 2011). CSE could lead to lower perception of job demands and thus lack of salience for </w:t>
+      </w:r>
+      <w:proofErr w:type="gramStart"/>
+      <w:r>
+        <w:t>LMX which</w:t>
+      </w:r>
+      <w:proofErr w:type="gramEnd"/>
+      <w:r>
+        <w:t xml:space="preserve"> is conceived of as a job resource</w:t>
+      </w:r>
+    </w:p>
+    <w:p>
+      <w:r>
         <w:lastRenderedPageBreak/>
-        <w:t>High job demands are necessary for the motivational salience of job resources (Bakker et al., 2011). CSE could lead to lower perception of job demands and thus lack of salience for LMX which is conceived of as a job resource</w:t>
-      </w:r>
-    </w:p>
-    <w:p>
-      <w:r>
-        <w:t>Components of CSE, self-efficacy, self-esteem make unique contributions to work engagement in longitudinal studies (Xanthopoulou, Bakker, Demerouti, &amp; Schaufeli, 2007)</w:t>
+        <w:t xml:space="preserve">Components of CSE, self-efficacy, </w:t>
+      </w:r>
+      <w:proofErr w:type="gramStart"/>
+      <w:r>
+        <w:t>self</w:t>
+      </w:r>
+      <w:proofErr w:type="gramEnd"/>
+      <w:r>
+        <w:t>-esteem make unique contributions to work engagement in longitudinal studies (</w:t>
+      </w:r>
+      <w:proofErr w:type="spellStart"/>
+      <w:r>
+        <w:t>Xanthopoulou</w:t>
+      </w:r>
+      <w:proofErr w:type="spellEnd"/>
+      <w:r>
+        <w:t xml:space="preserve">, Bakker, </w:t>
+      </w:r>
+      <w:proofErr w:type="spellStart"/>
+      <w:r>
+        <w:t>Demerouti</w:t>
+      </w:r>
+      <w:proofErr w:type="spellEnd"/>
+      <w:r>
+        <w:t xml:space="preserve">, &amp; </w:t>
+      </w:r>
+      <w:proofErr w:type="spellStart"/>
+      <w:r>
+        <w:t>Schaufeli</w:t>
+      </w:r>
+      <w:proofErr w:type="spellEnd"/>
+      <w:r>
+        <w:t>, 2007)</w:t>
       </w:r>
     </w:p>
     <w:p>
@@ -209,12 +476,36 @@
     </w:p>
     <w:p>
       <w:r>
-        <w:t>In a review of research on motivation Latham &amp; Pinder (2005) suggests that the relationship between individual differences and outcomes is contingent upon organizational characteristics as well. Value congruence with the organization if one such fit model that has been conceptualized and used in research on fit (Kristof, 1996).</w:t>
-      </w:r>
-    </w:p>
-    <w:p>
-      <w:r>
-        <w:t>If an employee has values that are generally congruent with the organization we can expect him to derive greater meaningfulness from his work which would imply by Kahn's (1990) model that P-O Fit should be an antecedent to engagement (Rich et al., 2010).</w:t>
+        <w:t xml:space="preserve">In a review of research on motivation Latham &amp; </w:t>
+      </w:r>
+      <w:proofErr w:type="spellStart"/>
+      <w:r>
+        <w:t>Pinder</w:t>
+      </w:r>
+      <w:proofErr w:type="spellEnd"/>
+      <w:r>
+        <w:t xml:space="preserve"> (2005) suggests that the relationship between individual differences and outcomes is contingent upon organizational characteristics as well. Value congruence with the organization if one such fit model that has been conceptualized and used in research on fit (</w:t>
+      </w:r>
+      <w:proofErr w:type="spellStart"/>
+      <w:r>
+        <w:t>Kristof</w:t>
+      </w:r>
+      <w:proofErr w:type="spellEnd"/>
+      <w:r>
+        <w:t>, 1996).</w:t>
+      </w:r>
+    </w:p>
+    <w:p>
+      <w:r>
+        <w:t xml:space="preserve">If an employee has values that are generally congruent with the organization we can expect him to derive greater meaningfulness from his work </w:t>
+      </w:r>
+      <w:proofErr w:type="gramStart"/>
+      <w:r>
+        <w:t>which would imply by Kahn's (1990) model that P-O Fit</w:t>
+      </w:r>
+      <w:proofErr w:type="gramEnd"/>
+      <w:r>
+        <w:t xml:space="preserve"> should be an antecedent to engagement (Rich et al., 2010).</w:t>
       </w:r>
     </w:p>
     <w:p>
@@ -224,7 +515,6 @@
       <w:bookmarkStart w:id="6" w:name="method"/>
       <w:bookmarkEnd w:id="6"/>
       <w:r>
-        <w:lastRenderedPageBreak/>
         <w:t>Method</w:t>
       </w:r>
     </w:p>
@@ -260,13 +550,31 @@
     </w:p>
     <w:p>
       <w:r>
-        <w:t>Though Utrecht Work Engagement Scale (UWES; Schaufeli, Bakker, &amp; Salanova, 2006) has been criticized for including respondent perceptions of meaningfulness and challenge, we do not see this as a concern in our research as the predictors we use are all fairly distant.</w:t>
-      </w:r>
-    </w:p>
-    <w:p>
+        <w:t xml:space="preserve">Though Utrecht Work Engagement Scale (UWES; </w:t>
+      </w:r>
+      <w:proofErr w:type="spellStart"/>
+      <w:r>
+        <w:t>Schaufeli</w:t>
+      </w:r>
+      <w:proofErr w:type="spellEnd"/>
+      <w:r>
+        <w:t xml:space="preserve">, Bakker, &amp; </w:t>
+      </w:r>
+      <w:proofErr w:type="spellStart"/>
+      <w:r>
+        <w:t>Salanova</w:t>
+      </w:r>
+      <w:proofErr w:type="spellEnd"/>
+      <w:r>
+        <w:t>, 2006) has been criticized for including respondent perceptions of meaningfulness and challenge, we do not see this as a concern in our research as the predictors we use are all fairly distant.</w:t>
+      </w:r>
+    </w:p>
+    <w:p>
+      <w:proofErr w:type="gramStart"/>
       <w:r>
         <w:t>Broad consensus on energy and identification as components of engagement (Bakker et al., 2011), both of which are reflected in the UWES.</w:t>
       </w:r>
+      <w:proofErr w:type="gramEnd"/>
     </w:p>
     <w:p>
       <w:pPr>
@@ -275,6 +583,7 @@
       <w:bookmarkStart w:id="10" w:name="leader-member-exchange-1"/>
       <w:bookmarkEnd w:id="10"/>
       <w:r>
+        <w:lastRenderedPageBreak/>
         <w:t>Leader-member exchange</w:t>
       </w:r>
     </w:p>
@@ -339,7 +648,6 @@
       <w:bookmarkStart w:id="15" w:name="discussion"/>
       <w:bookmarkEnd w:id="15"/>
       <w:r>
-        <w:lastRenderedPageBreak/>
         <w:t>Discussion</w:t>
       </w:r>
     </w:p>
@@ -363,9 +671,19 @@
       </w:r>
     </w:p>
     <w:p>
-      <w:r>
-        <w:t>High CSE individuals maybe immune to the situational strength (Meyer, Hecht, Gill, &amp; Toplonytsky, 2010) of LMX.</w:t>
-      </w:r>
+      <w:proofErr w:type="gramStart"/>
+      <w:r>
+        <w:t xml:space="preserve">High CSE individuals maybe immune to the situational strength (Meyer, Hecht, Gill, &amp; </w:t>
+      </w:r>
+      <w:proofErr w:type="spellStart"/>
+      <w:r>
+        <w:t>Toplonytsky</w:t>
+      </w:r>
+      <w:proofErr w:type="spellEnd"/>
+      <w:r>
+        <w:t>, 2010) of LMX.</w:t>
+      </w:r>
+      <w:proofErr w:type="gramEnd"/>
     </w:p>
     <w:p>
       <w:r>
@@ -379,7 +697,27 @@
     </w:p>
     <w:p>
       <w:r>
-        <w:t>Job crafting does not necessarily imply that the goals of the crafting would be inline with the organizational goals (Wrzesniewski &amp; Dutton, 2001). LMX would generally permit only those iDEALs (Rousseau, 2005) that supported organizational goals, thus people with low P-O Fit would have less job crafting opportunities and would thus not be engaged?</w:t>
+        <w:t>Job crafting does not necessarily imply that the goals of the crafting would be inline with the organizational goals (</w:t>
+      </w:r>
+      <w:proofErr w:type="spellStart"/>
+      <w:r>
+        <w:t>Wrzesniewski</w:t>
+      </w:r>
+      <w:proofErr w:type="spellEnd"/>
+      <w:r>
+        <w:t xml:space="preserve"> &amp; Dutton, 2001). LMX would generally permit only </w:t>
+      </w:r>
+      <w:r>
+        <w:lastRenderedPageBreak/>
+        <w:t xml:space="preserve">those </w:t>
+      </w:r>
+      <w:proofErr w:type="spellStart"/>
+      <w:r>
+        <w:t>iDEALs</w:t>
+      </w:r>
+      <w:proofErr w:type="spellEnd"/>
+      <w:r>
+        <w:t xml:space="preserve"> (Rousseau, 2005) that supported organizational goals, thus people with low P-O Fit would have less job crafting opportunities and would thus not be engaged?</w:t>
       </w:r>
     </w:p>
     <w:p>
@@ -398,8 +736,45 @@
       </w:r>
     </w:p>
     <w:p>
-      <w:r>
-        <w:t>Some discussion on state engagement (Sonnentag, 2011; Tims, Bakker, &amp; Xanthopoulou, 2011). Could be the reason why it makes sense to measure all the constructs together, episodic engagement (Sonnentag, 2011)</w:t>
+      <w:proofErr w:type="gramStart"/>
+      <w:r>
+        <w:t>Some discussion on state engagement (</w:t>
+      </w:r>
+      <w:proofErr w:type="spellStart"/>
+      <w:r>
+        <w:t>Sonnentag</w:t>
+      </w:r>
+      <w:proofErr w:type="spellEnd"/>
+      <w:r>
+        <w:t xml:space="preserve">, 2011; </w:t>
+      </w:r>
+      <w:proofErr w:type="spellStart"/>
+      <w:r>
+        <w:t>Tims</w:t>
+      </w:r>
+      <w:proofErr w:type="spellEnd"/>
+      <w:r>
+        <w:t xml:space="preserve">, Bakker, &amp; </w:t>
+      </w:r>
+      <w:proofErr w:type="spellStart"/>
+      <w:r>
+        <w:t>Xanthopoulou</w:t>
+      </w:r>
+      <w:proofErr w:type="spellEnd"/>
+      <w:r>
+        <w:t>, 2011).</w:t>
+      </w:r>
+      <w:proofErr w:type="gramEnd"/>
+      <w:r>
+        <w:t xml:space="preserve"> Could be the reason why it makes sense to measure all the constructs together, episodic engagement (</w:t>
+      </w:r>
+      <w:proofErr w:type="spellStart"/>
+      <w:r>
+        <w:t>Sonnentag</w:t>
+      </w:r>
+      <w:proofErr w:type="spellEnd"/>
+      <w:r>
+        <w:t>, 2011)</w:t>
       </w:r>
     </w:p>
     <w:p>
@@ -419,7 +794,6 @@
     </w:p>
     <w:p>
       <w:r>
-        <w:lastRenderedPageBreak/>
         <w:t>Reason not to use job performance directly: Could be more difficult for employees to vary there levels of objective job performance as these are often evaluated and used for compensation or other administrative reasons (Saks, 2006)</w:t>
       </w:r>
     </w:p>
@@ -466,6 +840,7 @@
         </w:numPr>
       </w:pPr>
       <w:r>
+        <w:lastRenderedPageBreak/>
         <w:t>Instrumentality -&gt; CSE</w:t>
       </w:r>
     </w:p>
@@ -483,8 +858,13 @@
       <w:pPr>
         <w:pStyle w:val="Bibliography"/>
       </w:pPr>
-      <w:r>
-        <w:t xml:space="preserve">Ashforth, B. E., &amp; Humphrey, R. H. 1995. Emotion in the workplace: A reappraisal. </w:t>
+      <w:proofErr w:type="spellStart"/>
+      <w:r>
+        <w:t>Ashforth</w:t>
+      </w:r>
+      <w:proofErr w:type="spellEnd"/>
+      <w:r>
+        <w:t xml:space="preserve">, B. E., &amp; Humphrey, R. H. 1995. Emotion in the workplace: A reappraisal. </w:t>
       </w:r>
       <w:r>
         <w:rPr>
@@ -496,7 +876,7 @@
       <w:r>
         <w:t xml:space="preserve">, 48(2): 97. </w:t>
       </w:r>
-      <w:hyperlink r:id="rId7">
+      <w:hyperlink r:id="rId8">
         <w:r>
           <w:rPr>
             <w:rStyle w:val="Link"/>
@@ -513,7 +893,15 @@
         <w:pStyle w:val="Bibliography"/>
       </w:pPr>
       <w:r>
-        <w:t xml:space="preserve">Bakker, A. B., &amp; Leiter, M. P. (Eds.). 2010. </w:t>
+        <w:t xml:space="preserve">Bakker, A. B., &amp; </w:t>
+      </w:r>
+      <w:proofErr w:type="spellStart"/>
+      <w:r>
+        <w:t>Leiter</w:t>
+      </w:r>
+      <w:proofErr w:type="spellEnd"/>
+      <w:r>
+        <w:t xml:space="preserve">, M. P. (Eds.). 2010. </w:t>
       </w:r>
       <w:r>
         <w:rPr>
@@ -523,7 +911,15 @@
         <w:t>Work Engagement: A Handbook of Essential Theory and Research</w:t>
       </w:r>
       <w:r>
-        <w:t xml:space="preserve"> (1 edition.). Hove England ; New York: Psychology Press.</w:t>
+        <w:t xml:space="preserve"> (1 edition.). Hove </w:t>
+      </w:r>
+      <w:proofErr w:type="gramStart"/>
+      <w:r>
+        <w:t>England ;</w:t>
+      </w:r>
+      <w:proofErr w:type="gramEnd"/>
+      <w:r>
+        <w:t xml:space="preserve"> New York: Psychology Press.</w:t>
       </w:r>
     </w:p>
     <w:p>
@@ -531,8 +927,17 @@
         <w:pStyle w:val="Bibliography"/>
       </w:pPr>
       <w:r>
-        <w:t xml:space="preserve">Bakker, A. B., Albrecht, S. L., &amp; Leiter, M. P. 2011. Key questions regarding work engagement. </w:t>
-      </w:r>
+        <w:t xml:space="preserve">Bakker, A. B., Albrecht, S. L., &amp; </w:t>
+      </w:r>
+      <w:proofErr w:type="spellStart"/>
+      <w:r>
+        <w:t>Leiter</w:t>
+      </w:r>
+      <w:proofErr w:type="spellEnd"/>
+      <w:r>
+        <w:t xml:space="preserve">, M. P. 2011. Key questions regarding work engagement. </w:t>
+      </w:r>
+      <w:proofErr w:type="gramStart"/>
       <w:r>
         <w:rPr>
           <w:b/>
@@ -541,9 +946,13 @@
         <w:t>European Journal of Work and Organizational Psychology</w:t>
       </w:r>
       <w:r>
-        <w:t xml:space="preserve">, 20(1): 4–28. </w:t>
-      </w:r>
-      <w:hyperlink r:id="rId8">
+        <w:t>, 20(1): 4–28.</w:t>
+      </w:r>
+      <w:proofErr w:type="gramEnd"/>
+      <w:r>
+        <w:t xml:space="preserve"> </w:t>
+      </w:r>
+      <w:hyperlink r:id="rId9">
         <w:r>
           <w:rPr>
             <w:rStyle w:val="Link"/>
@@ -559,10 +968,31 @@
       <w:pPr>
         <w:pStyle w:val="Bibliography"/>
       </w:pPr>
-      <w:r>
-        <w:lastRenderedPageBreak/>
-        <w:t xml:space="preserve">Bakker, A. B., Tims, M., &amp; Derks, D. 2012. Proactive personality and job performance: The role of job crafting and work engagement. </w:t>
-      </w:r>
+      <w:proofErr w:type="gramStart"/>
+      <w:r>
+        <w:t xml:space="preserve">Bakker, A. B., </w:t>
+      </w:r>
+      <w:proofErr w:type="spellStart"/>
+      <w:r>
+        <w:t>Tims</w:t>
+      </w:r>
+      <w:proofErr w:type="spellEnd"/>
+      <w:r>
+        <w:t xml:space="preserve">, M., &amp; </w:t>
+      </w:r>
+      <w:proofErr w:type="spellStart"/>
+      <w:r>
+        <w:t>Derks</w:t>
+      </w:r>
+      <w:proofErr w:type="spellEnd"/>
+      <w:r>
+        <w:t>, D. 2012.</w:t>
+      </w:r>
+      <w:proofErr w:type="gramEnd"/>
+      <w:r>
+        <w:t xml:space="preserve"> Proactive personality and job performance: The role of job crafting and work engagement. </w:t>
+      </w:r>
+      <w:proofErr w:type="gramStart"/>
       <w:r>
         <w:rPr>
           <w:b/>
@@ -571,9 +1001,13 @@
         <w:t>Human Relations</w:t>
       </w:r>
       <w:r>
-        <w:t xml:space="preserve">, 65(10): 1359–1378. </w:t>
-      </w:r>
-      <w:hyperlink r:id="rId9">
+        <w:t>, 65(10): 1359–1378.</w:t>
+      </w:r>
+      <w:proofErr w:type="gramEnd"/>
+      <w:r>
+        <w:t xml:space="preserve"> </w:t>
+      </w:r>
+      <w:hyperlink r:id="rId10">
         <w:r>
           <w:rPr>
             <w:rStyle w:val="Link"/>
@@ -602,7 +1036,7 @@
       <w:r>
         <w:t xml:space="preserve">, 49(2). </w:t>
       </w:r>
-      <w:hyperlink r:id="rId10">
+      <w:hyperlink r:id="rId11">
         <w:r>
           <w:rPr>
             <w:rStyle w:val="Link"/>
@@ -621,6 +1055,7 @@
       <w:r>
         <w:t xml:space="preserve">Christian, M. S., Garza, A. S., &amp; Slaughter, J. E. 2011. Work engagement: A quantitative review and test of its relations with task and contextual performance. </w:t>
       </w:r>
+      <w:proofErr w:type="gramStart"/>
       <w:r>
         <w:rPr>
           <w:b/>
@@ -629,9 +1064,13 @@
         <w:t>Personnel Psychology</w:t>
       </w:r>
       <w:r>
-        <w:t xml:space="preserve">, 64(1): 89–136. </w:t>
-      </w:r>
-      <w:hyperlink r:id="rId11">
+        <w:t>, 64(1): 89–136.</w:t>
+      </w:r>
+      <w:proofErr w:type="gramEnd"/>
+      <w:r>
+        <w:t xml:space="preserve"> </w:t>
+      </w:r>
+      <w:hyperlink r:id="rId12">
         <w:r>
           <w:rPr>
             <w:rStyle w:val="Link"/>
@@ -647,9 +1086,21 @@
       <w:pPr>
         <w:pStyle w:val="Bibliography"/>
       </w:pPr>
-      <w:r>
-        <w:t xml:space="preserve">Cropanzano, R. 2005. Social Exchange Theory: An Interdisciplinary Review. </w:t>
-      </w:r>
+      <w:proofErr w:type="spellStart"/>
+      <w:proofErr w:type="gramStart"/>
+      <w:r>
+        <w:lastRenderedPageBreak/>
+        <w:t>Cropanzano</w:t>
+      </w:r>
+      <w:proofErr w:type="spellEnd"/>
+      <w:r>
+        <w:t>, R. 2005.</w:t>
+      </w:r>
+      <w:proofErr w:type="gramEnd"/>
+      <w:r>
+        <w:t xml:space="preserve"> Social Exchange Theory: An Interdisciplinary Review. </w:t>
+      </w:r>
+      <w:proofErr w:type="gramStart"/>
       <w:r>
         <w:rPr>
           <w:b/>
@@ -658,9 +1109,13 @@
         <w:t>Journal of Management</w:t>
       </w:r>
       <w:r>
-        <w:t xml:space="preserve">, 31(6): 874–900. </w:t>
-      </w:r>
-      <w:hyperlink r:id="rId12">
+        <w:t>, 31(6): 874–900.</w:t>
+      </w:r>
+      <w:proofErr w:type="gramEnd"/>
+      <w:r>
+        <w:t xml:space="preserve"> </w:t>
+      </w:r>
+      <w:hyperlink r:id="rId13">
         <w:r>
           <w:rPr>
             <w:rStyle w:val="Link"/>
@@ -676,8 +1131,34 @@
       <w:pPr>
         <w:pStyle w:val="Bibliography"/>
       </w:pPr>
-      <w:r>
-        <w:t xml:space="preserve">Dalal, R. S., Baysinger, M., Brummel, B. J., &amp; LeBreton, J. M. 2012. The Relative Importance of Employee Engagement, Other Job Attitudes, and Trait Affect as Predictors of Job Performance: Relative Importance of Job Attitudes. </w:t>
+      <w:proofErr w:type="spellStart"/>
+      <w:proofErr w:type="gramStart"/>
+      <w:r>
+        <w:t>Dalal</w:t>
+      </w:r>
+      <w:proofErr w:type="spellEnd"/>
+      <w:r>
+        <w:t xml:space="preserve">, R. S., </w:t>
+      </w:r>
+      <w:proofErr w:type="spellStart"/>
+      <w:r>
+        <w:t>Baysinger</w:t>
+      </w:r>
+      <w:proofErr w:type="spellEnd"/>
+      <w:r>
+        <w:t xml:space="preserve">, M., Brummel, B. J., &amp; </w:t>
+      </w:r>
+      <w:proofErr w:type="spellStart"/>
+      <w:r>
+        <w:t>LeBreton</w:t>
+      </w:r>
+      <w:proofErr w:type="spellEnd"/>
+      <w:r>
+        <w:t>, J. M. 2012.</w:t>
+      </w:r>
+      <w:proofErr w:type="gramEnd"/>
+      <w:r>
+        <w:t xml:space="preserve"> The Relative Importance of Employee Engagement, Other Job Attitudes, and Trait Affect as Predictors of Job Performance: Relative Importance of Job Attitudes. </w:t>
       </w:r>
       <w:r>
         <w:rPr>
@@ -689,7 +1170,7 @@
       <w:r>
         <w:t xml:space="preserve">, 42(S1): E295–E325. </w:t>
       </w:r>
-      <w:hyperlink r:id="rId13">
+      <w:hyperlink r:id="rId14">
         <w:r>
           <w:rPr>
             <w:rStyle w:val="Link"/>
@@ -705,9 +1186,28 @@
       <w:pPr>
         <w:pStyle w:val="Bibliography"/>
       </w:pPr>
-      <w:r>
-        <w:t xml:space="preserve">Graen, G. B., &amp; Uhl-Bien, M. 1995. Relationship-based approach to leadership: Development of leader-member exchange (LMX) theory of leadership over 25 years: Applying a multi-level multi-domain perspective. </w:t>
-      </w:r>
+      <w:proofErr w:type="spellStart"/>
+      <w:proofErr w:type="gramStart"/>
+      <w:r>
+        <w:t>Graen</w:t>
+      </w:r>
+      <w:proofErr w:type="spellEnd"/>
+      <w:r>
+        <w:t xml:space="preserve">, G. B., &amp; </w:t>
+      </w:r>
+      <w:proofErr w:type="spellStart"/>
+      <w:r>
+        <w:t>Uhl</w:t>
+      </w:r>
+      <w:proofErr w:type="spellEnd"/>
+      <w:r>
+        <w:t>-Bien, M. 1995.</w:t>
+      </w:r>
+      <w:proofErr w:type="gramEnd"/>
+      <w:r>
+        <w:t xml:space="preserve"> Relationship-based approach to leadership: Development of leader-member exchange (LMX) theory of leadership over 25 years: Applying a multi-level multi-domain perspective. </w:t>
+      </w:r>
+      <w:proofErr w:type="gramStart"/>
       <w:r>
         <w:rPr>
           <w:b/>
@@ -718,14 +1218,29 @@
       <w:r>
         <w:t>, 6(2): 219–247.</w:t>
       </w:r>
+      <w:proofErr w:type="gramEnd"/>
     </w:p>
     <w:p>
       <w:pPr>
         <w:pStyle w:val="Bibliography"/>
       </w:pPr>
-      <w:r>
-        <w:t xml:space="preserve">Halbesleben, J. R. B., &amp; Wheeler, A. R. 2008. The relative roles of engagement and embeddedness in predicting job performance and intention to leave. </w:t>
-      </w:r>
+      <w:proofErr w:type="spellStart"/>
+      <w:r>
+        <w:t>Halbesleben</w:t>
+      </w:r>
+      <w:proofErr w:type="spellEnd"/>
+      <w:r>
+        <w:t xml:space="preserve">, J. R. B., &amp; Wheeler, A. R. 2008. The relative roles of engagement and </w:t>
+      </w:r>
+      <w:proofErr w:type="spellStart"/>
+      <w:r>
+        <w:t>embeddedness</w:t>
+      </w:r>
+      <w:proofErr w:type="spellEnd"/>
+      <w:r>
+        <w:t xml:space="preserve"> in predicting job performance and intention to leave. </w:t>
+      </w:r>
+      <w:proofErr w:type="gramStart"/>
       <w:r>
         <w:rPr>
           <w:b/>
@@ -734,13 +1249,13 @@
         <w:t>Work &amp; Stress</w:t>
       </w:r>
       <w:r>
-        <w:t xml:space="preserve">, </w:t>
-      </w:r>
-      <w:r>
-        <w:lastRenderedPageBreak/>
-        <w:t xml:space="preserve">22(3): 242–256. </w:t>
-      </w:r>
-      <w:hyperlink r:id="rId14">
+        <w:t>, 22(3): 242–256.</w:t>
+      </w:r>
+      <w:proofErr w:type="gramEnd"/>
+      <w:r>
+        <w:t xml:space="preserve"> </w:t>
+      </w:r>
+      <w:hyperlink r:id="rId15">
         <w:r>
           <w:rPr>
             <w:rStyle w:val="Link"/>
@@ -756,9 +1271,15 @@
       <w:pPr>
         <w:pStyle w:val="Bibliography"/>
       </w:pPr>
-      <w:r>
-        <w:t xml:space="preserve">Harter, J. K., Schmidt, F. L., &amp; Hayes, T. L. 2002. Business-unit-level relationship between employee satisfaction, employee engagement, and business outcomes: A meta-analysis. </w:t>
-      </w:r>
+      <w:proofErr w:type="gramStart"/>
+      <w:r>
+        <w:t>Harter, J. K., Schmidt, F. L., &amp; Hayes, T. L. 2002.</w:t>
+      </w:r>
+      <w:proofErr w:type="gramEnd"/>
+      <w:r>
+        <w:t xml:space="preserve"> Business-unit-level relationship between employee satisfaction, employee engagement, and business outcomes: A meta-analysis. </w:t>
+      </w:r>
+      <w:proofErr w:type="gramStart"/>
       <w:r>
         <w:rPr>
           <w:b/>
@@ -767,9 +1288,13 @@
         <w:t>Journal of Applied Psychology</w:t>
       </w:r>
       <w:r>
-        <w:t xml:space="preserve">, 87(2): 268–279. </w:t>
-      </w:r>
-      <w:hyperlink r:id="rId15">
+        <w:t>, 87(2): 268–279.</w:t>
+      </w:r>
+      <w:proofErr w:type="gramEnd"/>
+      <w:r>
+        <w:t xml:space="preserve"> </w:t>
+      </w:r>
+      <w:hyperlink r:id="rId16">
         <w:r>
           <w:rPr>
             <w:rStyle w:val="Link"/>
@@ -785,9 +1310,24 @@
       <w:pPr>
         <w:pStyle w:val="Bibliography"/>
       </w:pPr>
-      <w:r>
-        <w:t xml:space="preserve">Kahn, W. A. 1990. Psychological conditions of personal engagement and disengagement at work. </w:t>
-      </w:r>
+      <w:proofErr w:type="gramStart"/>
+      <w:r>
+        <w:lastRenderedPageBreak/>
+        <w:t>Kahn, W. A. 1990.</w:t>
+      </w:r>
+      <w:proofErr w:type="gramEnd"/>
+      <w:r>
+        <w:t xml:space="preserve"> </w:t>
+      </w:r>
+      <w:proofErr w:type="gramStart"/>
+      <w:r>
+        <w:t>Psychological conditions of personal engagement and disengagement at work.</w:t>
+      </w:r>
+      <w:proofErr w:type="gramEnd"/>
+      <w:r>
+        <w:t xml:space="preserve"> </w:t>
+      </w:r>
+      <w:proofErr w:type="gramStart"/>
       <w:r>
         <w:rPr>
           <w:b/>
@@ -796,9 +1336,13 @@
         <w:t>Academy of Management Journal</w:t>
       </w:r>
       <w:r>
-        <w:t xml:space="preserve">, 33(4): 692–724. </w:t>
-      </w:r>
-      <w:hyperlink r:id="rId16">
+        <w:t>, 33(4): 692–724.</w:t>
+      </w:r>
+      <w:proofErr w:type="gramEnd"/>
+      <w:r>
+        <w:t xml:space="preserve"> </w:t>
+      </w:r>
+      <w:hyperlink r:id="rId17">
         <w:r>
           <w:rPr>
             <w:rStyle w:val="Link"/>
@@ -814,9 +1358,20 @@
       <w:pPr>
         <w:pStyle w:val="Bibliography"/>
       </w:pPr>
-      <w:r>
-        <w:t xml:space="preserve">Kristof, A. L. 1996. Person-Organization Fit: An Integrative Review of Its Conceptualizations, Measurement, and Implications. </w:t>
-      </w:r>
+      <w:proofErr w:type="spellStart"/>
+      <w:proofErr w:type="gramStart"/>
+      <w:r>
+        <w:t>Kristof</w:t>
+      </w:r>
+      <w:proofErr w:type="spellEnd"/>
+      <w:r>
+        <w:t>, A. L. 1996.</w:t>
+      </w:r>
+      <w:proofErr w:type="gramEnd"/>
+      <w:r>
+        <w:t xml:space="preserve"> Person-Organization Fit: An Integrative Review of Its Conceptualizations, Measurement, and Implications. </w:t>
+      </w:r>
+      <w:proofErr w:type="gramStart"/>
       <w:r>
         <w:rPr>
           <w:b/>
@@ -827,14 +1382,24 @@
       <w:r>
         <w:t>, 49(1): 1–49.</w:t>
       </w:r>
+      <w:proofErr w:type="gramEnd"/>
     </w:p>
     <w:p>
       <w:pPr>
         <w:pStyle w:val="Bibliography"/>
       </w:pPr>
       <w:r>
-        <w:t xml:space="preserve">Latham, G. P., &amp; Pinder, C. C. 2005. Work Motivation Theory and Research at the Dawn of the Twenty-First Century. </w:t>
-      </w:r>
+        <w:t xml:space="preserve">Latham, G. P., &amp; </w:t>
+      </w:r>
+      <w:proofErr w:type="spellStart"/>
+      <w:r>
+        <w:t>Pinder</w:t>
+      </w:r>
+      <w:proofErr w:type="spellEnd"/>
+      <w:r>
+        <w:t xml:space="preserve">, C. C. 2005. Work Motivation Theory and Research at the Dawn of the Twenty-First Century. </w:t>
+      </w:r>
+      <w:proofErr w:type="gramStart"/>
       <w:r>
         <w:rPr>
           <w:b/>
@@ -843,9 +1408,13 @@
         <w:t>Annual Review of Psychology</w:t>
       </w:r>
       <w:r>
-        <w:t xml:space="preserve">, 56(1): 485–516. </w:t>
-      </w:r>
-      <w:hyperlink r:id="rId17">
+        <w:t>, 56(1): 485–516.</w:t>
+      </w:r>
+      <w:proofErr w:type="gramEnd"/>
+      <w:r>
+        <w:t xml:space="preserve"> </w:t>
+      </w:r>
+      <w:hyperlink r:id="rId18">
         <w:r>
           <w:rPr>
             <w:rStyle w:val="Link"/>
@@ -861,9 +1430,31 @@
       <w:pPr>
         <w:pStyle w:val="Bibliography"/>
       </w:pPr>
-      <w:r>
-        <w:t xml:space="preserve">Maslach, C., Schaufeli, W. B., &amp; Leiter, M. P. 2001. Job burnout. </w:t>
-      </w:r>
+      <w:proofErr w:type="spellStart"/>
+      <w:r>
+        <w:t>Maslach</w:t>
+      </w:r>
+      <w:proofErr w:type="spellEnd"/>
+      <w:r>
+        <w:t xml:space="preserve">, C., </w:t>
+      </w:r>
+      <w:proofErr w:type="spellStart"/>
+      <w:r>
+        <w:t>Schaufeli</w:t>
+      </w:r>
+      <w:proofErr w:type="spellEnd"/>
+      <w:r>
+        <w:t xml:space="preserve">, W. B., &amp; </w:t>
+      </w:r>
+      <w:proofErr w:type="spellStart"/>
+      <w:r>
+        <w:t>Leiter</w:t>
+      </w:r>
+      <w:proofErr w:type="spellEnd"/>
+      <w:r>
+        <w:t xml:space="preserve">, M. P. 2001. Job burnout. </w:t>
+      </w:r>
+      <w:proofErr w:type="gramStart"/>
       <w:r>
         <w:rPr>
           <w:b/>
@@ -872,9 +1463,13 @@
         <w:t>Annual Review of Psychology</w:t>
       </w:r>
       <w:r>
-        <w:t xml:space="preserve">, 52: 397–422. </w:t>
-      </w:r>
-      <w:hyperlink r:id="rId18">
+        <w:t>, 52: 397–422.</w:t>
+      </w:r>
+      <w:proofErr w:type="gramEnd"/>
+      <w:r>
+        <w:t xml:space="preserve"> </w:t>
+      </w:r>
+      <w:hyperlink r:id="rId19">
         <w:r>
           <w:rPr>
             <w:rStyle w:val="Link"/>
@@ -890,21 +1485,38 @@
       <w:pPr>
         <w:pStyle w:val="Bibliography"/>
       </w:pPr>
-      <w:r>
-        <w:t xml:space="preserve">May, D. R., Gilson, R. L., &amp; Harter, L. M. 2004. The psychological conditions of meaningfulness, safety and availability and the engagement of the human spirit at work. </w:t>
-      </w:r>
+      <w:proofErr w:type="gramStart"/>
+      <w:r>
+        <w:t>May, D. R., Gilson, R. L., &amp; Harter, L. M. 2004.</w:t>
+      </w:r>
+      <w:proofErr w:type="gramEnd"/>
+      <w:r>
+        <w:t xml:space="preserve"> </w:t>
+      </w:r>
+      <w:proofErr w:type="gramStart"/>
+      <w:r>
+        <w:t>The psychological conditions of meaningfulness, safety and availability and the engagement of the human spirit at work.</w:t>
+      </w:r>
+      <w:proofErr w:type="gramEnd"/>
+      <w:r>
+        <w:t xml:space="preserve"> </w:t>
+      </w:r>
+      <w:proofErr w:type="gramStart"/>
       <w:r>
         <w:rPr>
           <w:b/>
           <w:i/>
         </w:rPr>
-        <w:lastRenderedPageBreak/>
         <w:t>Journal of Occupational and Organizational Psychology</w:t>
       </w:r>
       <w:r>
-        <w:t xml:space="preserve">, 77(1): 11–37. </w:t>
-      </w:r>
-      <w:hyperlink r:id="rId19">
+        <w:t>, 77(1): 11–37.</w:t>
+      </w:r>
+      <w:proofErr w:type="gramEnd"/>
+      <w:r>
+        <w:t xml:space="preserve"> </w:t>
+      </w:r>
+      <w:hyperlink r:id="rId20">
         <w:r>
           <w:rPr>
             <w:rStyle w:val="Link"/>
@@ -921,8 +1533,17 @@
         <w:pStyle w:val="Bibliography"/>
       </w:pPr>
       <w:r>
-        <w:t xml:space="preserve">Meyer, J. P., Hecht, T. D., Gill, H., &amp; Toplonytsky, L. 2010. Person–organization (culture) fit and employee commitment under conditions of organizational change: A longitudinal study. </w:t>
-      </w:r>
+        <w:t xml:space="preserve">Meyer, J. P., Hecht, T. D., Gill, H., &amp; </w:t>
+      </w:r>
+      <w:proofErr w:type="spellStart"/>
+      <w:r>
+        <w:t>Toplonytsky</w:t>
+      </w:r>
+      <w:proofErr w:type="spellEnd"/>
+      <w:r>
+        <w:t xml:space="preserve">, L. 2010. Person–organization (culture) fit and employee commitment under conditions of organizational change: A longitudinal study. </w:t>
+      </w:r>
+      <w:proofErr w:type="gramStart"/>
       <w:r>
         <w:rPr>
           <w:b/>
@@ -931,9 +1552,13 @@
         <w:t>Journal of Vocational Behavior</w:t>
       </w:r>
       <w:r>
-        <w:t xml:space="preserve">, 76(3): 458–473. </w:t>
-      </w:r>
-      <w:hyperlink r:id="rId20">
+        <w:t>, 76(3): 458–473.</w:t>
+      </w:r>
+      <w:proofErr w:type="gramEnd"/>
+      <w:r>
+        <w:t xml:space="preserve"> </w:t>
+      </w:r>
+      <w:hyperlink r:id="rId21">
         <w:r>
           <w:rPr>
             <w:rStyle w:val="Link"/>
@@ -950,8 +1575,18 @@
         <w:pStyle w:val="Bibliography"/>
       </w:pPr>
       <w:r>
-        <w:t xml:space="preserve">Rich, B. L., Lepine, J. A., &amp; Crawford, E. R. 2010. Job engagement: Antecedents and effects on job performance. </w:t>
-      </w:r>
+        <w:lastRenderedPageBreak/>
+        <w:t xml:space="preserve">Rich, B. L., </w:t>
+      </w:r>
+      <w:proofErr w:type="spellStart"/>
+      <w:r>
+        <w:t>Lepine</w:t>
+      </w:r>
+      <w:proofErr w:type="spellEnd"/>
+      <w:r>
+        <w:t xml:space="preserve">, J. A., &amp; Crawford, E. R. 2010. Job engagement: Antecedents and effects on job performance. </w:t>
+      </w:r>
+      <w:proofErr w:type="gramStart"/>
       <w:r>
         <w:rPr>
           <w:b/>
@@ -960,9 +1595,13 @@
         <w:t>Academy of Management Journal</w:t>
       </w:r>
       <w:r>
-        <w:t xml:space="preserve">, 53(3): 617–635. </w:t>
-      </w:r>
-      <w:hyperlink r:id="rId21">
+        <w:t>, 53(3): 617–635.</w:t>
+      </w:r>
+      <w:proofErr w:type="gramEnd"/>
+      <w:r>
+        <w:t xml:space="preserve"> </w:t>
+      </w:r>
+      <w:hyperlink r:id="rId22">
         <w:r>
           <w:rPr>
             <w:rStyle w:val="Link"/>
@@ -978,9 +1617,23 @@
       <w:pPr>
         <w:pStyle w:val="Bibliography"/>
       </w:pPr>
-      <w:r>
-        <w:t xml:space="preserve">Rothbard, N. P. 2001. Enriching or Depleting? The Dynamics of Engagement in Work and Family Roles. </w:t>
-      </w:r>
+      <w:proofErr w:type="spellStart"/>
+      <w:r>
+        <w:t>Rothbard</w:t>
+      </w:r>
+      <w:proofErr w:type="spellEnd"/>
+      <w:r>
+        <w:t xml:space="preserve">, N. P. 2001. Enriching or Depleting? </w:t>
+      </w:r>
+      <w:proofErr w:type="gramStart"/>
+      <w:r>
+        <w:t>The Dynamics of Engagement in Work and Family Roles.</w:t>
+      </w:r>
+      <w:proofErr w:type="gramEnd"/>
+      <w:r>
+        <w:t xml:space="preserve"> </w:t>
+      </w:r>
+      <w:proofErr w:type="gramStart"/>
       <w:r>
         <w:rPr>
           <w:b/>
@@ -989,9 +1642,13 @@
         <w:t>Administrative Science Quarterly</w:t>
       </w:r>
       <w:r>
-        <w:t xml:space="preserve">, 46(4): 655–684. </w:t>
-      </w:r>
-      <w:hyperlink r:id="rId22">
+        <w:t>, 46(4): 655–684.</w:t>
+      </w:r>
+      <w:proofErr w:type="gramEnd"/>
+      <w:r>
+        <w:t xml:space="preserve"> </w:t>
+      </w:r>
+      <w:hyperlink r:id="rId23">
         <w:r>
           <w:rPr>
             <w:rStyle w:val="Link"/>
@@ -1007,8 +1664,13 @@
       <w:pPr>
         <w:pStyle w:val="Bibliography"/>
       </w:pPr>
-      <w:r>
-        <w:t xml:space="preserve">Rousseau, D. M. 2005. </w:t>
+      <w:proofErr w:type="gramStart"/>
+      <w:r>
+        <w:t>Rousseau, D. M. 2005.</w:t>
+      </w:r>
+      <w:proofErr w:type="gramEnd"/>
+      <w:r>
+        <w:t xml:space="preserve"> </w:t>
       </w:r>
       <w:r>
         <w:rPr>
@@ -1018,16 +1680,38 @@
         <w:t>I-deals: Idiosyncratic Deals Employees Bargain for Themselves</w:t>
       </w:r>
       <w:r>
-        <w:t>. Armonk, N.Y.: Routledge.</w:t>
+        <w:t xml:space="preserve">. Armonk, N.Y.: </w:t>
+      </w:r>
+      <w:proofErr w:type="spellStart"/>
+      <w:r>
+        <w:t>Routledge</w:t>
+      </w:r>
+      <w:proofErr w:type="spellEnd"/>
+      <w:r>
+        <w:t>.</w:t>
       </w:r>
     </w:p>
     <w:p>
       <w:pPr>
         <w:pStyle w:val="Bibliography"/>
       </w:pPr>
-      <w:r>
-        <w:t xml:space="preserve">Saks, A. M. 2006. Antecedents and consequences of employee engagement. </w:t>
-      </w:r>
+      <w:proofErr w:type="gramStart"/>
+      <w:r>
+        <w:t>Saks, A. M. 2006.</w:t>
+      </w:r>
+      <w:proofErr w:type="gramEnd"/>
+      <w:r>
+        <w:t xml:space="preserve"> </w:t>
+      </w:r>
+      <w:proofErr w:type="gramStart"/>
+      <w:r>
+        <w:t>Antecedents and consequences of employee engagement.</w:t>
+      </w:r>
+      <w:proofErr w:type="gramEnd"/>
+      <w:r>
+        <w:t xml:space="preserve"> </w:t>
+      </w:r>
+      <w:proofErr w:type="gramStart"/>
       <w:r>
         <w:rPr>
           <w:b/>
@@ -1036,9 +1720,13 @@
         <w:t>Journal of Managerial Psychology</w:t>
       </w:r>
       <w:r>
-        <w:t xml:space="preserve">, 21(7): 600–619. </w:t>
-      </w:r>
-      <w:hyperlink r:id="rId23">
+        <w:t>, 21(7): 600–619.</w:t>
+      </w:r>
+      <w:proofErr w:type="gramEnd"/>
+      <w:r>
+        <w:t xml:space="preserve"> </w:t>
+      </w:r>
+      <w:hyperlink r:id="rId24">
         <w:r>
           <w:rPr>
             <w:rStyle w:val="Link"/>
@@ -1054,9 +1742,20 @@
       <w:pPr>
         <w:pStyle w:val="Bibliography"/>
       </w:pPr>
-      <w:r>
-        <w:t xml:space="preserve">Schaufeli, W. B., &amp; Bakker, A. B. 2004. Job demands, job resources, and their relationship with burnout and engagement: A multi-sample study. </w:t>
-      </w:r>
+      <w:proofErr w:type="spellStart"/>
+      <w:proofErr w:type="gramStart"/>
+      <w:r>
+        <w:t>Schaufeli</w:t>
+      </w:r>
+      <w:proofErr w:type="spellEnd"/>
+      <w:r>
+        <w:t>, W. B., &amp; Bakker, A. B. 2004.</w:t>
+      </w:r>
+      <w:proofErr w:type="gramEnd"/>
+      <w:r>
+        <w:t xml:space="preserve"> Job demands, job resources, and their relationship with burnout and engagement: A multi-sample study. </w:t>
+      </w:r>
+      <w:proofErr w:type="gramStart"/>
       <w:r>
         <w:rPr>
           <w:b/>
@@ -1065,9 +1764,13 @@
         <w:t>Journal of Organizational Behavior</w:t>
       </w:r>
       <w:r>
-        <w:t xml:space="preserve">, 25(3): 293–315. </w:t>
-      </w:r>
-      <w:hyperlink r:id="rId24">
+        <w:t>, 25(3): 293–315.</w:t>
+      </w:r>
+      <w:proofErr w:type="gramEnd"/>
+      <w:r>
+        <w:t xml:space="preserve"> </w:t>
+      </w:r>
+      <w:hyperlink r:id="rId25">
         <w:r>
           <w:rPr>
             <w:rStyle w:val="Link"/>
@@ -1083,10 +1786,28 @@
       <w:pPr>
         <w:pStyle w:val="Bibliography"/>
       </w:pPr>
-      <w:r>
-        <w:lastRenderedPageBreak/>
-        <w:t xml:space="preserve">Schaufeli, W. B., Bakker, A. B., &amp; Salanova, M. 2006. The Measurement of Work Engagement With a Short Questionnaire: A Cross-National Study. </w:t>
-      </w:r>
+      <w:proofErr w:type="spellStart"/>
+      <w:proofErr w:type="gramStart"/>
+      <w:r>
+        <w:t>Schaufeli</w:t>
+      </w:r>
+      <w:proofErr w:type="spellEnd"/>
+      <w:r>
+        <w:t xml:space="preserve">, W. B., Bakker, A. B., &amp; </w:t>
+      </w:r>
+      <w:proofErr w:type="spellStart"/>
+      <w:r>
+        <w:t>Salanova</w:t>
+      </w:r>
+      <w:proofErr w:type="spellEnd"/>
+      <w:r>
+        <w:t>, M. 2006.</w:t>
+      </w:r>
+      <w:proofErr w:type="gramEnd"/>
+      <w:r>
+        <w:t xml:space="preserve"> The Measurement of Work Engagement With a Short Questionnaire: A Cross-National Study. </w:t>
+      </w:r>
+      <w:proofErr w:type="gramStart"/>
       <w:r>
         <w:rPr>
           <w:b/>
@@ -1095,9 +1816,13 @@
         <w:t>Educational and Psychological Measurement</w:t>
       </w:r>
       <w:r>
-        <w:t xml:space="preserve">, 66(4): 701–716. </w:t>
-      </w:r>
-      <w:hyperlink r:id="rId25">
+        <w:t>, 66(4): 701–716.</w:t>
+      </w:r>
+      <w:proofErr w:type="gramEnd"/>
+      <w:r>
+        <w:t xml:space="preserve"> </w:t>
+      </w:r>
+      <w:hyperlink r:id="rId26">
         <w:r>
           <w:rPr>
             <w:rStyle w:val="Link"/>
@@ -1116,6 +1841,7 @@
       <w:r>
         <w:t xml:space="preserve">Shuck, B. 2011. Integrative Literature Review: Four Emerging Perspectives of Employee Engagement: An Integrative Literature Review. </w:t>
       </w:r>
+      <w:proofErr w:type="gramStart"/>
       <w:r>
         <w:rPr>
           <w:b/>
@@ -1124,9 +1850,17 @@
         <w:t>Human Resource Development Review</w:t>
       </w:r>
       <w:r>
-        <w:t xml:space="preserve">, 10(3): 304–328. </w:t>
-      </w:r>
-      <w:hyperlink r:id="rId26">
+        <w:t xml:space="preserve">, </w:t>
+      </w:r>
+      <w:r>
+        <w:lastRenderedPageBreak/>
+        <w:t>10(3): 304–328.</w:t>
+      </w:r>
+      <w:proofErr w:type="gramEnd"/>
+      <w:r>
+        <w:t xml:space="preserve"> </w:t>
+      </w:r>
+      <w:hyperlink r:id="rId27">
         <w:r>
           <w:rPr>
             <w:rStyle w:val="Link"/>
@@ -1142,9 +1876,15 @@
       <w:pPr>
         <w:pStyle w:val="Bibliography"/>
       </w:pPr>
-      <w:r>
-        <w:t xml:space="preserve">Sonnentag, S. 2011. Research on work engagement is well and alive. </w:t>
-      </w:r>
+      <w:proofErr w:type="spellStart"/>
+      <w:r>
+        <w:t>Sonnentag</w:t>
+      </w:r>
+      <w:proofErr w:type="spellEnd"/>
+      <w:r>
+        <w:t xml:space="preserve">, S. 2011. Research on work engagement is well and alive. </w:t>
+      </w:r>
+      <w:proofErr w:type="gramStart"/>
       <w:r>
         <w:rPr>
           <w:b/>
@@ -1153,9 +1893,13 @@
         <w:t>European Journal of Work and Organizational Psychology</w:t>
       </w:r>
       <w:r>
-        <w:t xml:space="preserve">, 20(1): 29–38. </w:t>
-      </w:r>
-      <w:hyperlink r:id="rId27">
+        <w:t>, 20(1): 29–38.</w:t>
+      </w:r>
+      <w:proofErr w:type="gramEnd"/>
+      <w:r>
+        <w:t xml:space="preserve"> </w:t>
+      </w:r>
+      <w:hyperlink r:id="rId28">
         <w:r>
           <w:rPr>
             <w:rStyle w:val="Link"/>
@@ -1171,9 +1915,15 @@
       <w:pPr>
         <w:pStyle w:val="Bibliography"/>
       </w:pPr>
-      <w:r>
-        <w:t xml:space="preserve">Spector, P. E. 1987. Method Variance as an Artifact in Self-Reported Affect and Perceptions at Work: Myth or Significant Problem? </w:t>
-      </w:r>
+      <w:proofErr w:type="gramStart"/>
+      <w:r>
+        <w:t>Spector, P. E. 1987.</w:t>
+      </w:r>
+      <w:proofErr w:type="gramEnd"/>
+      <w:r>
+        <w:t xml:space="preserve"> Method Variance as an Artifact in Self-Reported Affect and Perceptions at Work: Myth or Significant Problem? </w:t>
+      </w:r>
+      <w:proofErr w:type="gramStart"/>
       <w:r>
         <w:rPr>
           <w:b/>
@@ -1182,9 +1932,13 @@
         <w:t>Journal of Applied Psychology</w:t>
       </w:r>
       <w:r>
-        <w:t xml:space="preserve">, 72(3): 438–443. </w:t>
-      </w:r>
-      <w:hyperlink r:id="rId28">
+        <w:t>, 72(3): 438–443.</w:t>
+      </w:r>
+      <w:proofErr w:type="gramEnd"/>
+      <w:r>
+        <w:t xml:space="preserve"> </w:t>
+      </w:r>
+      <w:hyperlink r:id="rId29">
         <w:r>
           <w:rPr>
             <w:rStyle w:val="Link"/>
@@ -1200,9 +1954,28 @@
       <w:pPr>
         <w:pStyle w:val="Bibliography"/>
       </w:pPr>
-      <w:r>
-        <w:t xml:space="preserve">Tims, M., Bakker, A. B., &amp; Xanthopoulou, D. 2011. Do transformational leaders enhance their followers’ daily work engagement? </w:t>
-      </w:r>
+      <w:proofErr w:type="spellStart"/>
+      <w:proofErr w:type="gramStart"/>
+      <w:r>
+        <w:t>Tims</w:t>
+      </w:r>
+      <w:proofErr w:type="spellEnd"/>
+      <w:r>
+        <w:t xml:space="preserve">, M., Bakker, A. B., &amp; </w:t>
+      </w:r>
+      <w:proofErr w:type="spellStart"/>
+      <w:r>
+        <w:t>Xanthopoulou</w:t>
+      </w:r>
+      <w:proofErr w:type="spellEnd"/>
+      <w:r>
+        <w:t>, D. 2011.</w:t>
+      </w:r>
+      <w:proofErr w:type="gramEnd"/>
+      <w:r>
+        <w:t xml:space="preserve"> Do transformational leaders enhance their followers’ daily work engagement? </w:t>
+      </w:r>
+      <w:proofErr w:type="gramStart"/>
       <w:r>
         <w:rPr>
           <w:b/>
@@ -1211,9 +1984,13 @@
         <w:t>The Leadership Quarterly</w:t>
       </w:r>
       <w:r>
-        <w:t xml:space="preserve">, 22(1): 121–131. </w:t>
-      </w:r>
-      <w:hyperlink r:id="rId29">
+        <w:t>, 22(1): 121–131.</w:t>
+      </w:r>
+      <w:proofErr w:type="gramEnd"/>
+      <w:r>
+        <w:t xml:space="preserve"> </w:t>
+      </w:r>
+      <w:hyperlink r:id="rId30">
         <w:r>
           <w:rPr>
             <w:rStyle w:val="Link"/>
@@ -1229,20 +2006,54 @@
       <w:pPr>
         <w:pStyle w:val="Bibliography"/>
       </w:pPr>
-      <w:r>
-        <w:t xml:space="preserve">Wrzesniewski, A., &amp; Dutton, J. E. 2001. Crafting a job: Revisioning employees as active crafters of their work. </w:t>
-      </w:r>
+      <w:proofErr w:type="spellStart"/>
+      <w:r>
+        <w:t>Wrzesniewski</w:t>
+      </w:r>
+      <w:proofErr w:type="spellEnd"/>
+      <w:r>
+        <w:t xml:space="preserve">, A., &amp; Dutton, J. E. 2001. Crafting a job: </w:t>
+      </w:r>
+      <w:proofErr w:type="spellStart"/>
+      <w:r>
+        <w:t>Revisioning</w:t>
+      </w:r>
+      <w:proofErr w:type="spellEnd"/>
+      <w:r>
+        <w:t xml:space="preserve"> employees as active crafters of their work. </w:t>
+      </w:r>
+      <w:proofErr w:type="gramStart"/>
       <w:r>
         <w:rPr>
           <w:b/>
           <w:i/>
         </w:rPr>
-        <w:t>Academy of Management. The Academy of Management Review</w:t>
-      </w:r>
-      <w:r>
-        <w:t xml:space="preserve">, 26(2): 179–201. </w:t>
-      </w:r>
-      <w:hyperlink r:id="rId30">
+        <w:t>Academy of Management.</w:t>
+      </w:r>
+      <w:proofErr w:type="gramEnd"/>
+      <w:r>
+        <w:rPr>
+          <w:b/>
+          <w:i/>
+        </w:rPr>
+        <w:t xml:space="preserve"> </w:t>
+      </w:r>
+      <w:proofErr w:type="gramStart"/>
+      <w:r>
+        <w:rPr>
+          <w:b/>
+          <w:i/>
+        </w:rPr>
+        <w:t>The Academy of Management Review</w:t>
+      </w:r>
+      <w:r>
+        <w:t>, 26(2): 179–201.</w:t>
+      </w:r>
+      <w:proofErr w:type="gramEnd"/>
+      <w:r>
+        <w:t xml:space="preserve"> </w:t>
+      </w:r>
+      <w:hyperlink r:id="rId31">
         <w:r>
           <w:rPr>
             <w:rStyle w:val="Link"/>
@@ -1258,9 +2069,44 @@
       <w:pPr>
         <w:pStyle w:val="Bibliography"/>
       </w:pPr>
-      <w:r>
-        <w:t xml:space="preserve">Xanthopoulou, D., Bakker, A. B., Demerouti, E., &amp; Schaufeli, W. B. 2007. The role of personal resources in the job demands-resources model. </w:t>
-      </w:r>
+      <w:proofErr w:type="spellStart"/>
+      <w:proofErr w:type="gramStart"/>
+      <w:r>
+        <w:t>Xanthopoulou</w:t>
+      </w:r>
+      <w:proofErr w:type="spellEnd"/>
+      <w:r>
+        <w:t xml:space="preserve">, D., Bakker, A. B., </w:t>
+      </w:r>
+      <w:proofErr w:type="spellStart"/>
+      <w:r>
+        <w:t>Demerouti</w:t>
+      </w:r>
+      <w:proofErr w:type="spellEnd"/>
+      <w:r>
+        <w:t xml:space="preserve">, E., &amp; </w:t>
+      </w:r>
+      <w:proofErr w:type="spellStart"/>
+      <w:r>
+        <w:t>Schaufeli</w:t>
+      </w:r>
+      <w:proofErr w:type="spellEnd"/>
+      <w:r>
+        <w:t>, W. B. 2007.</w:t>
+      </w:r>
+      <w:proofErr w:type="gramEnd"/>
+      <w:r>
+        <w:t xml:space="preserve"> </w:t>
+      </w:r>
+      <w:proofErr w:type="gramStart"/>
+      <w:r>
+        <w:t>The role of personal resources in the job demands-resources model.</w:t>
+      </w:r>
+      <w:proofErr w:type="gramEnd"/>
+      <w:r>
+        <w:t xml:space="preserve"> </w:t>
+      </w:r>
+      <w:proofErr w:type="gramStart"/>
       <w:r>
         <w:rPr>
           <w:b/>
@@ -1269,9 +2115,13 @@
         <w:t>International Journal of Stress Management</w:t>
       </w:r>
       <w:r>
-        <w:t xml:space="preserve">, 14(2): 121–141. </w:t>
-      </w:r>
-      <w:hyperlink r:id="rId31">
+        <w:t>, 14(2): 121–141.</w:t>
+      </w:r>
+      <w:proofErr w:type="gramEnd"/>
+      <w:r>
+        <w:t xml:space="preserve"> </w:t>
+      </w:r>
+      <w:hyperlink r:id="rId32">
         <w:r>
           <w:rPr>
             <w:rStyle w:val="Link"/>
@@ -1287,9 +2137,37 @@
       <w:pPr>
         <w:pStyle w:val="Bibliography"/>
       </w:pPr>
-      <w:r>
-        <w:t xml:space="preserve">Xanthopoulou, D., Bakker, A. B., Demerouti, E., &amp; Schaufeli, W. B. 2009. Work engagement and financial returns: A diary study on the role of job and personal resources. </w:t>
-      </w:r>
+      <w:proofErr w:type="spellStart"/>
+      <w:proofErr w:type="gramStart"/>
+      <w:r>
+        <w:lastRenderedPageBreak/>
+        <w:t>Xanthopoulou</w:t>
+      </w:r>
+      <w:proofErr w:type="spellEnd"/>
+      <w:r>
+        <w:t xml:space="preserve">, D., Bakker, A. B., </w:t>
+      </w:r>
+      <w:proofErr w:type="spellStart"/>
+      <w:r>
+        <w:t>Demerouti</w:t>
+      </w:r>
+      <w:proofErr w:type="spellEnd"/>
+      <w:r>
+        <w:t xml:space="preserve">, E., &amp; </w:t>
+      </w:r>
+      <w:proofErr w:type="spellStart"/>
+      <w:r>
+        <w:t>Schaufeli</w:t>
+      </w:r>
+      <w:proofErr w:type="spellEnd"/>
+      <w:r>
+        <w:t>, W. B. 2009.</w:t>
+      </w:r>
+      <w:proofErr w:type="gramEnd"/>
+      <w:r>
+        <w:t xml:space="preserve"> Work engagement and financial returns: A diary study on the role of job and personal resources. </w:t>
+      </w:r>
+      <w:proofErr w:type="gramStart"/>
       <w:r>
         <w:rPr>
           <w:b/>
@@ -1298,9 +2176,13 @@
         <w:t>Journal of Occupational &amp; Organizational Psychology</w:t>
       </w:r>
       <w:r>
-        <w:t xml:space="preserve">, 82(1): 183–200. </w:t>
-      </w:r>
-      <w:hyperlink r:id="rId32">
+        <w:t>, 82(1): 183–200.</w:t>
+      </w:r>
+      <w:proofErr w:type="gramEnd"/>
+      <w:r>
+        <w:t xml:space="preserve"> </w:t>
+      </w:r>
+      <w:hyperlink r:id="rId33">
         <w:r>
           <w:rPr>
             <w:rStyle w:val="Link"/>
@@ -1313,8 +2195,8 @@
       </w:r>
     </w:p>
     <w:sectPr>
-      <w:headerReference w:type="default" r:id="rId33"/>
-      <w:footerReference w:type="default" r:id="rId34"/>
+      <w:headerReference w:type="default" r:id="rId34"/>
+      <w:footerReference w:type="default" r:id="rId35"/>
       <w:pgSz w:w="12240" w:h="15840" w:code="1"/>
       <w:pgMar w:top="1440" w:right="1440" w:bottom="1440" w:left="1440" w:header="720" w:footer="720" w:gutter="0"/>
       <w:cols w:space="720"/>
@@ -1325,7 +2207,7 @@
 </file>
 
 <file path=word/endnotes.xml><?xml version="1.0" encoding="utf-8"?>
-<w:endnotes xmlns:wpc="http://schemas.microsoft.com/office/word/2010/wordprocessingCanvas" xmlns:mc="http://schemas.openxmlformats.org/markup-compatibility/2006" xmlns:o="urn:schemas-microsoft-com:office:office" xmlns:r="http://schemas.openxmlformats.org/officeDocument/2006/relationships" xmlns:m="http://schemas.openxmlformats.org/officeDocument/2006/math" xmlns:v="urn:schemas-microsoft-com:vml" xmlns:wp14="http://schemas.microsoft.com/office/word/2010/wordprocessingDrawing" xmlns:wp="http://schemas.openxmlformats.org/drawingml/2006/wordprocessingDrawing" xmlns:w10="urn:schemas-microsoft-com:office:word" xmlns:w="http://schemas.openxmlformats.org/wordprocessingml/2006/main" xmlns:w14="http://schemas.microsoft.com/office/word/2010/wordml" xmlns:w15="http://schemas.microsoft.com/office/word/2012/wordml" xmlns:wpg="http://schemas.microsoft.com/office/word/2010/wordprocessingGroup" xmlns:wpi="http://schemas.microsoft.com/office/word/2010/wordprocessingInk" xmlns:wne="http://schemas.microsoft.com/office/word/2006/wordml" xmlns:wps="http://schemas.microsoft.com/office/word/2010/wordprocessingShape" mc:Ignorable="w14 w15 wp14">
+<w:endnotes xmlns:wpc="http://schemas.microsoft.com/office/word/2010/wordprocessingCanvas" xmlns:mo="http://schemas.microsoft.com/office/mac/office/2008/main" xmlns:mc="http://schemas.openxmlformats.org/markup-compatibility/2006" xmlns:mv="urn:schemas-microsoft-com:mac:vml" xmlns:o="urn:schemas-microsoft-com:office:office" xmlns:r="http://schemas.openxmlformats.org/officeDocument/2006/relationships" xmlns:m="http://schemas.openxmlformats.org/officeDocument/2006/math" xmlns:v="urn:schemas-microsoft-com:vml" xmlns:wp14="http://schemas.microsoft.com/office/word/2010/wordprocessingDrawing" xmlns:wp="http://schemas.openxmlformats.org/drawingml/2006/wordprocessingDrawing" xmlns:w10="urn:schemas-microsoft-com:office:word" xmlns:w="http://schemas.openxmlformats.org/wordprocessingml/2006/main" xmlns:w14="http://schemas.microsoft.com/office/word/2010/wordml" xmlns:wpg="http://schemas.microsoft.com/office/word/2010/wordprocessingGroup" xmlns:wpi="http://schemas.microsoft.com/office/word/2010/wordprocessingInk" xmlns:wne="http://schemas.microsoft.com/office/word/2006/wordml" xmlns:wps="http://schemas.microsoft.com/office/word/2010/wordprocessingShape" mc:Ignorable="w14 wp14">
   <w:endnote w:type="separator" w:id="-1">
     <w:p>
       <w:pPr>
@@ -1350,7 +2232,7 @@
 </file>
 
 <file path=word/footer1.xml><?xml version="1.0" encoding="utf-8"?>
-<w:ftr xmlns:wpc="http://schemas.microsoft.com/office/word/2010/wordprocessingCanvas" xmlns:mc="http://schemas.openxmlformats.org/markup-compatibility/2006" xmlns:o="urn:schemas-microsoft-com:office:office" xmlns:r="http://schemas.openxmlformats.org/officeDocument/2006/relationships" xmlns:m="http://schemas.openxmlformats.org/officeDocument/2006/math" xmlns:v="urn:schemas-microsoft-com:vml" xmlns:wp14="http://schemas.microsoft.com/office/word/2010/wordprocessingDrawing" xmlns:wp="http://schemas.openxmlformats.org/drawingml/2006/wordprocessingDrawing" xmlns:w10="urn:schemas-microsoft-com:office:word" xmlns:w="http://schemas.openxmlformats.org/wordprocessingml/2006/main" xmlns:w14="http://schemas.microsoft.com/office/word/2010/wordml" xmlns:w15="http://schemas.microsoft.com/office/word/2012/wordml" xmlns:wpg="http://schemas.microsoft.com/office/word/2010/wordprocessingGroup" xmlns:wpi="http://schemas.microsoft.com/office/word/2010/wordprocessingInk" xmlns:wne="http://schemas.microsoft.com/office/word/2006/wordml" xmlns:wps="http://schemas.microsoft.com/office/word/2010/wordprocessingShape" mc:Ignorable="w14 w15 wp14">
+<w:ftr xmlns:wpc="http://schemas.microsoft.com/office/word/2010/wordprocessingCanvas" xmlns:mo="http://schemas.microsoft.com/office/mac/office/2008/main" xmlns:mc="http://schemas.openxmlformats.org/markup-compatibility/2006" xmlns:mv="urn:schemas-microsoft-com:mac:vml" xmlns:o="urn:schemas-microsoft-com:office:office" xmlns:r="http://schemas.openxmlformats.org/officeDocument/2006/relationships" xmlns:m="http://schemas.openxmlformats.org/officeDocument/2006/math" xmlns:v="urn:schemas-microsoft-com:vml" xmlns:wp14="http://schemas.microsoft.com/office/word/2010/wordprocessingDrawing" xmlns:wp="http://schemas.openxmlformats.org/drawingml/2006/wordprocessingDrawing" xmlns:w10="urn:schemas-microsoft-com:office:word" xmlns:w="http://schemas.openxmlformats.org/wordprocessingml/2006/main" xmlns:w14="http://schemas.microsoft.com/office/word/2010/wordml" xmlns:wpg="http://schemas.microsoft.com/office/word/2010/wordprocessingGroup" xmlns:wpi="http://schemas.microsoft.com/office/word/2010/wordprocessingInk" xmlns:wne="http://schemas.microsoft.com/office/word/2006/wordml" xmlns:wps="http://schemas.microsoft.com/office/word/2010/wordprocessingShape" mc:Ignorable="w14 wp14">
   <w:p>
     <w:pPr>
       <w:pStyle w:val="Footer"/>
@@ -1365,7 +2247,7 @@
 </file>
 
 <file path=word/footnotes.xml><?xml version="1.0" encoding="utf-8"?>
-<w:footnotes xmlns:wpc="http://schemas.microsoft.com/office/word/2010/wordprocessingCanvas" xmlns:mc="http://schemas.openxmlformats.org/markup-compatibility/2006" xmlns:o="urn:schemas-microsoft-com:office:office" xmlns:r="http://schemas.openxmlformats.org/officeDocument/2006/relationships" xmlns:m="http://schemas.openxmlformats.org/officeDocument/2006/math" xmlns:v="urn:schemas-microsoft-com:vml" xmlns:wp14="http://schemas.microsoft.com/office/word/2010/wordprocessingDrawing" xmlns:wp="http://schemas.openxmlformats.org/drawingml/2006/wordprocessingDrawing" xmlns:w10="urn:schemas-microsoft-com:office:word" xmlns:w="http://schemas.openxmlformats.org/wordprocessingml/2006/main" xmlns:w14="http://schemas.microsoft.com/office/word/2010/wordml" xmlns:w15="http://schemas.microsoft.com/office/word/2012/wordml" xmlns:wpg="http://schemas.microsoft.com/office/word/2010/wordprocessingGroup" xmlns:wpi="http://schemas.microsoft.com/office/word/2010/wordprocessingInk" xmlns:wne="http://schemas.microsoft.com/office/word/2006/wordml" xmlns:wps="http://schemas.microsoft.com/office/word/2010/wordprocessingShape" mc:Ignorable="w14 w15 wp14">
+<w:footnotes xmlns:wpc="http://schemas.microsoft.com/office/word/2010/wordprocessingCanvas" xmlns:mo="http://schemas.microsoft.com/office/mac/office/2008/main" xmlns:mc="http://schemas.openxmlformats.org/markup-compatibility/2006" xmlns:mv="urn:schemas-microsoft-com:mac:vml" xmlns:o="urn:schemas-microsoft-com:office:office" xmlns:r="http://schemas.openxmlformats.org/officeDocument/2006/relationships" xmlns:m="http://schemas.openxmlformats.org/officeDocument/2006/math" xmlns:v="urn:schemas-microsoft-com:vml" xmlns:wp14="http://schemas.microsoft.com/office/word/2010/wordprocessingDrawing" xmlns:wp="http://schemas.openxmlformats.org/drawingml/2006/wordprocessingDrawing" xmlns:w10="urn:schemas-microsoft-com:office:word" xmlns:w="http://schemas.openxmlformats.org/wordprocessingml/2006/main" xmlns:w14="http://schemas.microsoft.com/office/word/2010/wordml" xmlns:wpg="http://schemas.microsoft.com/office/word/2010/wordprocessingGroup" xmlns:wpi="http://schemas.microsoft.com/office/word/2010/wordprocessingInk" xmlns:wne="http://schemas.microsoft.com/office/word/2006/wordml" xmlns:wps="http://schemas.microsoft.com/office/word/2010/wordprocessingShape" mc:Ignorable="w14 wp14">
   <w:footnote w:type="separator" w:id="-1">
     <w:p>
       <w:pPr>
@@ -1390,7 +2272,7 @@
 </file>
 
 <file path=word/header1.xml><?xml version="1.0" encoding="utf-8"?>
-<w:hdr xmlns:wpc="http://schemas.microsoft.com/office/word/2010/wordprocessingCanvas" xmlns:mc="http://schemas.openxmlformats.org/markup-compatibility/2006" xmlns:o="urn:schemas-microsoft-com:office:office" xmlns:r="http://schemas.openxmlformats.org/officeDocument/2006/relationships" xmlns:m="http://schemas.openxmlformats.org/officeDocument/2006/math" xmlns:v="urn:schemas-microsoft-com:vml" xmlns:wp14="http://schemas.microsoft.com/office/word/2010/wordprocessingDrawing" xmlns:wp="http://schemas.openxmlformats.org/drawingml/2006/wordprocessingDrawing" xmlns:w10="urn:schemas-microsoft-com:office:word" xmlns:w="http://schemas.openxmlformats.org/wordprocessingml/2006/main" xmlns:w14="http://schemas.microsoft.com/office/word/2010/wordml" xmlns:w15="http://schemas.microsoft.com/office/word/2012/wordml" xmlns:wpg="http://schemas.microsoft.com/office/word/2010/wordprocessingGroup" xmlns:wpi="http://schemas.microsoft.com/office/word/2010/wordprocessingInk" xmlns:wne="http://schemas.microsoft.com/office/word/2006/wordml" xmlns:wps="http://schemas.microsoft.com/office/word/2010/wordprocessingShape" mc:Ignorable="w14 w15 wp14">
+<w:hdr xmlns:wpc="http://schemas.microsoft.com/office/word/2010/wordprocessingCanvas" xmlns:mo="http://schemas.microsoft.com/office/mac/office/2008/main" xmlns:mc="http://schemas.openxmlformats.org/markup-compatibility/2006" xmlns:mv="urn:schemas-microsoft-com:mac:vml" xmlns:o="urn:schemas-microsoft-com:office:office" xmlns:r="http://schemas.openxmlformats.org/officeDocument/2006/relationships" xmlns:m="http://schemas.openxmlformats.org/officeDocument/2006/math" xmlns:v="urn:schemas-microsoft-com:vml" xmlns:wp14="http://schemas.microsoft.com/office/word/2010/wordprocessingDrawing" xmlns:wp="http://schemas.openxmlformats.org/drawingml/2006/wordprocessingDrawing" xmlns:w10="urn:schemas-microsoft-com:office:word" xmlns:w="http://schemas.openxmlformats.org/wordprocessingml/2006/main" xmlns:w14="http://schemas.microsoft.com/office/word/2010/wordml" xmlns:wpg="http://schemas.microsoft.com/office/word/2010/wordprocessingGroup" xmlns:wpi="http://schemas.microsoft.com/office/word/2010/wordprocessingInk" xmlns:wne="http://schemas.microsoft.com/office/word/2006/wordml" xmlns:wps="http://schemas.microsoft.com/office/word/2010/wordprocessingShape" mc:Ignorable="w14 wp14">
   <w:sdt>
     <w:sdtPr>
       <w:id w:val="1672905346"/>
@@ -1423,7 +2305,7 @@
           <w:rPr>
             <w:noProof/>
           </w:rPr>
-          <w:t>1</w:t>
+          <w:t>12</w:t>
         </w:r>
         <w:r>
           <w:rPr>
@@ -1443,7 +2325,7 @@
 </file>
 
 <file path=word/numbering.xml><?xml version="1.0" encoding="utf-8"?>
-<w:numbering xmlns:wpc="http://schemas.microsoft.com/office/word/2010/wordprocessingCanvas" xmlns:mc="http://schemas.openxmlformats.org/markup-compatibility/2006" xmlns:o="urn:schemas-microsoft-com:office:office" xmlns:r="http://schemas.openxmlformats.org/officeDocument/2006/relationships" xmlns:m="http://schemas.openxmlformats.org/officeDocument/2006/math" xmlns:v="urn:schemas-microsoft-com:vml" xmlns:wp14="http://schemas.microsoft.com/office/word/2010/wordprocessingDrawing" xmlns:wp="http://schemas.openxmlformats.org/drawingml/2006/wordprocessingDrawing" xmlns:w10="urn:schemas-microsoft-com:office:word" xmlns:w="http://schemas.openxmlformats.org/wordprocessingml/2006/main" xmlns:w14="http://schemas.microsoft.com/office/word/2010/wordml" xmlns:w15="http://schemas.microsoft.com/office/word/2012/wordml" xmlns:wpg="http://schemas.microsoft.com/office/word/2010/wordprocessingGroup" xmlns:wpi="http://schemas.microsoft.com/office/word/2010/wordprocessingInk" xmlns:wne="http://schemas.microsoft.com/office/word/2006/wordml" xmlns:wps="http://schemas.microsoft.com/office/word/2010/wordprocessingShape" mc:Ignorable="w14 w15 wp14">
+<w:numbering xmlns:wpc="http://schemas.microsoft.com/office/word/2010/wordprocessingCanvas" xmlns:mo="http://schemas.microsoft.com/office/mac/office/2008/main" xmlns:mc="http://schemas.openxmlformats.org/markup-compatibility/2006" xmlns:mv="urn:schemas-microsoft-com:mac:vml" xmlns:o="urn:schemas-microsoft-com:office:office" xmlns:r="http://schemas.openxmlformats.org/officeDocument/2006/relationships" xmlns:m="http://schemas.openxmlformats.org/officeDocument/2006/math" xmlns:v="urn:schemas-microsoft-com:vml" xmlns:wp14="http://schemas.microsoft.com/office/word/2010/wordprocessingDrawing" xmlns:wp="http://schemas.openxmlformats.org/drawingml/2006/wordprocessingDrawing" xmlns:w10="urn:schemas-microsoft-com:office:word" xmlns:w="http://schemas.openxmlformats.org/wordprocessingml/2006/main" xmlns:w14="http://schemas.microsoft.com/office/word/2010/wordml" xmlns:wpg="http://schemas.microsoft.com/office/word/2010/wordprocessingGroup" xmlns:wpi="http://schemas.microsoft.com/office/word/2010/wordprocessingInk" xmlns:wne="http://schemas.microsoft.com/office/word/2006/wordml" xmlns:wps="http://schemas.microsoft.com/office/word/2010/wordprocessingShape" mc:Ignorable="w14 wp14">
   <w:abstractNum w:abstractNumId="0">
     <w:nsid w:val="979B9262"/>
     <w:multiLevelType w:val="multilevel"/>
@@ -1923,7 +2805,7 @@
 </file>
 
 <file path=word/styles.xml><?xml version="1.0" encoding="utf-8"?>
-<w:styles xmlns:mc="http://schemas.openxmlformats.org/markup-compatibility/2006" xmlns:r="http://schemas.openxmlformats.org/officeDocument/2006/relationships" xmlns:w="http://schemas.openxmlformats.org/wordprocessingml/2006/main" xmlns:w14="http://schemas.microsoft.com/office/word/2010/wordml" xmlns:w15="http://schemas.microsoft.com/office/word/2012/wordml" mc:Ignorable="w14 w15">
+<w:styles xmlns:mc="http://schemas.openxmlformats.org/markup-compatibility/2006" xmlns:r="http://schemas.openxmlformats.org/officeDocument/2006/relationships" xmlns:w="http://schemas.openxmlformats.org/wordprocessingml/2006/main" xmlns:w14="http://schemas.microsoft.com/office/word/2010/wordml" mc:Ignorable="w14">
   <w:docDefaults>
     <w:rPrDefault>
       <w:rPr>
@@ -1939,7 +2821,7 @@
       </w:pPr>
     </w:pPrDefault>
   </w:docDefaults>
-  <w:latentStyles w:defLockedState="0" w:defUIPriority="0" w:defSemiHidden="0" w:defUnhideWhenUsed="0" w:defQFormat="0" w:count="371">
+  <w:latentStyles w:defLockedState="0" w:defUIPriority="0" w:defSemiHidden="0" w:defUnhideWhenUsed="0" w:defQFormat="0" w:count="276">
     <w:lsdException w:name="index 1" w:semiHidden="1" w:unhideWhenUsed="1"/>
     <w:lsdException w:name="index 7" w:semiHidden="1" w:unhideWhenUsed="1"/>
     <w:lsdException w:name="index 8" w:semiHidden="1" w:unhideWhenUsed="1"/>
@@ -2071,202 +2953,9 @@
     <w:lsdException w:name="Balloon Text" w:semiHidden="1" w:unhideWhenUsed="1"/>
     <w:lsdException w:name="Table Theme" w:semiHidden="1" w:unhideWhenUsed="1"/>
     <w:lsdException w:name="Placeholder Text" w:semiHidden="1"/>
-    <w:lsdException w:name="Light Shading"/>
-    <w:lsdException w:name="Light List"/>
-    <w:lsdException w:name="Light Grid"/>
-    <w:lsdException w:name="Medium Shading 1"/>
-    <w:lsdException w:name="Medium Shading 2"/>
-    <w:lsdException w:name="Medium List 1"/>
-    <w:lsdException w:name="Medium List 2"/>
-    <w:lsdException w:name="Medium Grid 1"/>
-    <w:lsdException w:name="Medium Grid 2"/>
-    <w:lsdException w:name="Medium Grid 3"/>
-    <w:lsdException w:name="Dark List"/>
-    <w:lsdException w:name="Colorful Shading"/>
-    <w:lsdException w:name="Colorful List"/>
-    <w:lsdException w:name="Colorful Grid"/>
-    <w:lsdException w:name="Light Shading Accent 1"/>
-    <w:lsdException w:name="Light List Accent 1"/>
-    <w:lsdException w:name="Light Grid Accent 1"/>
-    <w:lsdException w:name="Medium Shading 1 Accent 1"/>
-    <w:lsdException w:name="Medium Shading 2 Accent 1"/>
-    <w:lsdException w:name="Medium List 1 Accent 1"/>
     <w:lsdException w:name="Revision" w:semiHidden="1"/>
-    <w:lsdException w:name="Medium List 2 Accent 1"/>
-    <w:lsdException w:name="Medium Grid 1 Accent 1"/>
-    <w:lsdException w:name="Medium Grid 2 Accent 1"/>
-    <w:lsdException w:name="Medium Grid 3 Accent 1"/>
-    <w:lsdException w:name="Dark List Accent 1"/>
-    <w:lsdException w:name="Colorful Shading Accent 1"/>
-    <w:lsdException w:name="Colorful List Accent 1"/>
-    <w:lsdException w:name="Colorful Grid Accent 1"/>
-    <w:lsdException w:name="Light Shading Accent 2"/>
-    <w:lsdException w:name="Light List Accent 2"/>
-    <w:lsdException w:name="Light Grid Accent 2"/>
-    <w:lsdException w:name="Medium Shading 1 Accent 2"/>
-    <w:lsdException w:name="Medium Shading 2 Accent 2"/>
-    <w:lsdException w:name="Medium List 1 Accent 2"/>
-    <w:lsdException w:name="Medium List 2 Accent 2"/>
-    <w:lsdException w:name="Medium Grid 1 Accent 2"/>
-    <w:lsdException w:name="Medium Grid 2 Accent 2"/>
-    <w:lsdException w:name="Medium Grid 3 Accent 2"/>
-    <w:lsdException w:name="Dark List Accent 2"/>
-    <w:lsdException w:name="Colorful Shading Accent 2"/>
-    <w:lsdException w:name="Colorful List Accent 2"/>
-    <w:lsdException w:name="Colorful Grid Accent 2"/>
-    <w:lsdException w:name="Light Shading Accent 3"/>
-    <w:lsdException w:name="Light List Accent 3"/>
-    <w:lsdException w:name="Light Grid Accent 3"/>
-    <w:lsdException w:name="Medium Shading 1 Accent 3"/>
-    <w:lsdException w:name="Medium Shading 2 Accent 3"/>
-    <w:lsdException w:name="Medium List 1 Accent 3"/>
-    <w:lsdException w:name="Medium List 2 Accent 3"/>
-    <w:lsdException w:name="Medium Grid 1 Accent 3"/>
-    <w:lsdException w:name="Medium Grid 2 Accent 3"/>
-    <w:lsdException w:name="Medium Grid 3 Accent 3"/>
-    <w:lsdException w:name="Dark List Accent 3"/>
-    <w:lsdException w:name="Colorful Shading Accent 3"/>
-    <w:lsdException w:name="Colorful List Accent 3"/>
-    <w:lsdException w:name="Colorful Grid Accent 3"/>
-    <w:lsdException w:name="Light Shading Accent 4"/>
-    <w:lsdException w:name="Light List Accent 4"/>
-    <w:lsdException w:name="Light Grid Accent 4"/>
-    <w:lsdException w:name="Medium Shading 1 Accent 4"/>
-    <w:lsdException w:name="Medium Shading 2 Accent 4"/>
-    <w:lsdException w:name="Medium List 1 Accent 4"/>
-    <w:lsdException w:name="Medium List 2 Accent 4"/>
-    <w:lsdException w:name="Medium Grid 1 Accent 4"/>
-    <w:lsdException w:name="Medium Grid 2 Accent 4"/>
-    <w:lsdException w:name="Medium Grid 3 Accent 4"/>
-    <w:lsdException w:name="Dark List Accent 4"/>
-    <w:lsdException w:name="Colorful Shading Accent 4"/>
-    <w:lsdException w:name="Colorful List Accent 4"/>
-    <w:lsdException w:name="Colorful Grid Accent 4"/>
-    <w:lsdException w:name="Light Shading Accent 5"/>
-    <w:lsdException w:name="Light List Accent 5"/>
-    <w:lsdException w:name="Light Grid Accent 5"/>
-    <w:lsdException w:name="Medium Shading 1 Accent 5"/>
-    <w:lsdException w:name="Medium Shading 2 Accent 5"/>
-    <w:lsdException w:name="Medium List 1 Accent 5"/>
-    <w:lsdException w:name="Medium List 2 Accent 5"/>
-    <w:lsdException w:name="Medium Grid 1 Accent 5"/>
-    <w:lsdException w:name="Medium Grid 2 Accent 5"/>
-    <w:lsdException w:name="Medium Grid 3 Accent 5"/>
-    <w:lsdException w:name="Dark List Accent 5"/>
-    <w:lsdException w:name="Colorful Shading Accent 5"/>
-    <w:lsdException w:name="Colorful List Accent 5"/>
-    <w:lsdException w:name="Colorful Grid Accent 5"/>
-    <w:lsdException w:name="Light Shading Accent 6"/>
-    <w:lsdException w:name="Light List Accent 6"/>
-    <w:lsdException w:name="Light Grid Accent 6"/>
-    <w:lsdException w:name="Medium Shading 1 Accent 6"/>
-    <w:lsdException w:name="Medium Shading 2 Accent 6"/>
-    <w:lsdException w:name="Medium List 1 Accent 6"/>
-    <w:lsdException w:name="Medium List 2 Accent 6"/>
-    <w:lsdException w:name="Medium Grid 1 Accent 6"/>
-    <w:lsdException w:name="Medium Grid 2 Accent 6"/>
-    <w:lsdException w:name="Medium Grid 3 Accent 6"/>
-    <w:lsdException w:name="Dark List Accent 6"/>
-    <w:lsdException w:name="Colorful Shading Accent 6"/>
-    <w:lsdException w:name="Colorful List Accent 6"/>
-    <w:lsdException w:name="Colorful Grid Accent 6"/>
     <w:lsdException w:name="Bibliography" w:semiHidden="1" w:unhideWhenUsed="1"/>
     <w:lsdException w:name="TOC Heading" w:semiHidden="1" w:unhideWhenUsed="1"/>
-    <w:lsdException w:name="Grid Table 4" w:uiPriority="49"/>
-    <w:lsdException w:name="Grid Table 5 Dark" w:uiPriority="50"/>
-    <w:lsdException w:name="Grid Table 6 Colorful" w:uiPriority="51"/>
-    <w:lsdException w:name="Grid Table 7 Colorful" w:uiPriority="52"/>
-    <w:lsdException w:name="Grid Table 1 Light Accent 1" w:uiPriority="46"/>
-    <w:lsdException w:name="Grid Table 2 Accent 1" w:uiPriority="47"/>
-    <w:lsdException w:name="Grid Table 3 Accent 1" w:uiPriority="48"/>
-    <w:lsdException w:name="Grid Table 4 Accent 1" w:uiPriority="49"/>
-    <w:lsdException w:name="Grid Table 5 Dark Accent 1" w:uiPriority="50"/>
-    <w:lsdException w:name="Grid Table 6 Colorful Accent 1" w:uiPriority="51"/>
-    <w:lsdException w:name="Grid Table 7 Colorful Accent 1" w:uiPriority="52"/>
-    <w:lsdException w:name="Grid Table 1 Light Accent 2" w:uiPriority="46"/>
-    <w:lsdException w:name="Grid Table 2 Accent 2" w:uiPriority="47"/>
-    <w:lsdException w:name="Grid Table 3 Accent 2" w:uiPriority="48"/>
-    <w:lsdException w:name="Grid Table 4 Accent 2" w:uiPriority="49"/>
-    <w:lsdException w:name="Grid Table 5 Dark Accent 2" w:uiPriority="50"/>
-    <w:lsdException w:name="Grid Table 6 Colorful Accent 2" w:uiPriority="51"/>
-    <w:lsdException w:name="Grid Table 7 Colorful Accent 2" w:uiPriority="52"/>
-    <w:lsdException w:name="Grid Table 1 Light Accent 3" w:uiPriority="46"/>
-    <w:lsdException w:name="Grid Table 2 Accent 3" w:uiPriority="47"/>
-    <w:lsdException w:name="Grid Table 3 Accent 3" w:uiPriority="48"/>
-    <w:lsdException w:name="Grid Table 4 Accent 3" w:uiPriority="49"/>
-    <w:lsdException w:name="Grid Table 5 Dark Accent 3" w:uiPriority="50"/>
-    <w:lsdException w:name="Grid Table 6 Colorful Accent 3" w:uiPriority="51"/>
-    <w:lsdException w:name="Grid Table 7 Colorful Accent 3" w:uiPriority="52"/>
-    <w:lsdException w:name="Grid Table 1 Light Accent 4" w:uiPriority="46"/>
-    <w:lsdException w:name="Grid Table 2 Accent 4" w:uiPriority="47"/>
-    <w:lsdException w:name="Grid Table 3 Accent 4" w:uiPriority="48"/>
-    <w:lsdException w:name="Grid Table 4 Accent 4" w:uiPriority="49"/>
-    <w:lsdException w:name="Grid Table 5 Dark Accent 4" w:uiPriority="50"/>
-    <w:lsdException w:name="Grid Table 6 Colorful Accent 4" w:uiPriority="51"/>
-    <w:lsdException w:name="Grid Table 7 Colorful Accent 4" w:uiPriority="52"/>
-    <w:lsdException w:name="Grid Table 1 Light Accent 5" w:uiPriority="46"/>
-    <w:lsdException w:name="Grid Table 2 Accent 5" w:uiPriority="47"/>
-    <w:lsdException w:name="Grid Table 3 Accent 5" w:uiPriority="48"/>
-    <w:lsdException w:name="Grid Table 4 Accent 5" w:uiPriority="49"/>
-    <w:lsdException w:name="Grid Table 5 Dark Accent 5" w:uiPriority="50"/>
-    <w:lsdException w:name="Grid Table 6 Colorful Accent 5" w:uiPriority="51"/>
-    <w:lsdException w:name="Grid Table 7 Colorful Accent 5" w:uiPriority="52"/>
-    <w:lsdException w:name="Grid Table 1 Light Accent 6" w:uiPriority="46"/>
-    <w:lsdException w:name="Grid Table 2 Accent 6" w:uiPriority="47"/>
-    <w:lsdException w:name="Grid Table 3 Accent 6" w:uiPriority="48"/>
-    <w:lsdException w:name="Grid Table 4 Accent 6" w:uiPriority="49"/>
-    <w:lsdException w:name="Grid Table 5 Dark Accent 6" w:uiPriority="50"/>
-    <w:lsdException w:name="Grid Table 6 Colorful Accent 6" w:uiPriority="51"/>
-    <w:lsdException w:name="Grid Table 7 Colorful Accent 6" w:uiPriority="52"/>
-    <w:lsdException w:name="List Table 1 Light" w:uiPriority="46"/>
-    <w:lsdException w:name="List Table 2" w:uiPriority="47"/>
-    <w:lsdException w:name="List Table 3" w:uiPriority="48"/>
-    <w:lsdException w:name="List Table 4" w:uiPriority="49"/>
-    <w:lsdException w:name="List Table 5 Dark" w:uiPriority="50"/>
-    <w:lsdException w:name="List Table 6 Colorful" w:uiPriority="51"/>
-    <w:lsdException w:name="List Table 7 Colorful" w:uiPriority="52"/>
-    <w:lsdException w:name="List Table 1 Light Accent 1" w:uiPriority="46"/>
-    <w:lsdException w:name="List Table 2 Accent 1" w:uiPriority="47"/>
-    <w:lsdException w:name="List Table 3 Accent 1" w:uiPriority="48"/>
-    <w:lsdException w:name="List Table 4 Accent 1" w:uiPriority="49"/>
-    <w:lsdException w:name="List Table 5 Dark Accent 1" w:uiPriority="50"/>
-    <w:lsdException w:name="List Table 6 Colorful Accent 1" w:uiPriority="51"/>
-    <w:lsdException w:name="List Table 7 Colorful Accent 1" w:uiPriority="52"/>
-    <w:lsdException w:name="List Table 1 Light Accent 2" w:uiPriority="46"/>
-    <w:lsdException w:name="List Table 2 Accent 2" w:uiPriority="47"/>
-    <w:lsdException w:name="List Table 3 Accent 2" w:uiPriority="48"/>
-    <w:lsdException w:name="List Table 4 Accent 2" w:uiPriority="49"/>
-    <w:lsdException w:name="List Table 5 Dark Accent 2" w:uiPriority="50"/>
-    <w:lsdException w:name="List Table 6 Colorful Accent 2" w:uiPriority="51"/>
-    <w:lsdException w:name="List Table 7 Colorful Accent 2" w:uiPriority="52"/>
-    <w:lsdException w:name="List Table 1 Light Accent 3" w:uiPriority="46"/>
-    <w:lsdException w:name="List Table 2 Accent 3" w:uiPriority="47"/>
-    <w:lsdException w:name="List Table 3 Accent 3" w:uiPriority="48"/>
-    <w:lsdException w:name="List Table 4 Accent 3" w:uiPriority="49"/>
-    <w:lsdException w:name="List Table 5 Dark Accent 3" w:uiPriority="50"/>
-    <w:lsdException w:name="List Table 6 Colorful Accent 3" w:uiPriority="51"/>
-    <w:lsdException w:name="List Table 7 Colorful Accent 3" w:uiPriority="52"/>
-    <w:lsdException w:name="List Table 1 Light Accent 4" w:uiPriority="46"/>
-    <w:lsdException w:name="List Table 2 Accent 4" w:uiPriority="47"/>
-    <w:lsdException w:name="List Table 3 Accent 4" w:uiPriority="48"/>
-    <w:lsdException w:name="List Table 4 Accent 4" w:uiPriority="49"/>
-    <w:lsdException w:name="List Table 5 Dark Accent 4" w:uiPriority="50"/>
-    <w:lsdException w:name="List Table 6 Colorful Accent 4" w:uiPriority="51"/>
-    <w:lsdException w:name="List Table 7 Colorful Accent 4" w:uiPriority="52"/>
-    <w:lsdException w:name="List Table 1 Light Accent 5" w:uiPriority="46"/>
-    <w:lsdException w:name="List Table 2 Accent 5" w:uiPriority="47"/>
-    <w:lsdException w:name="List Table 3 Accent 5" w:uiPriority="48"/>
-    <w:lsdException w:name="List Table 4 Accent 5" w:uiPriority="49"/>
-    <w:lsdException w:name="List Table 5 Dark Accent 5" w:uiPriority="50"/>
-    <w:lsdException w:name="List Table 6 Colorful Accent 5" w:uiPriority="51"/>
-    <w:lsdException w:name="List Table 7 Colorful Accent 5" w:uiPriority="52"/>
-    <w:lsdException w:name="List Table 1 Light Accent 6" w:uiPriority="46"/>
-    <w:lsdException w:name="List Table 2 Accent 6" w:uiPriority="47"/>
-    <w:lsdException w:name="List Table 3 Accent 6" w:uiPriority="48"/>
-    <w:lsdException w:name="List Table 4 Accent 6" w:uiPriority="49"/>
-    <w:lsdException w:name="List Table 5 Dark Accent 6" w:uiPriority="50"/>
-    <w:lsdException w:name="List Table 6 Colorful Accent 6" w:uiPriority="51"/>
-    <w:lsdException w:name="List Table 7 Colorful Accent 6" w:uiPriority="52"/>
   </w:latentStyles>
   <w:style w:type="paragraph" w:default="1" w:styleId="Normal">
     <w:name w:val="Normal"/>
@@ -3048,6 +3737,192 @@
       <w:rFonts w:ascii="Consolas" w:hAnsi="Consolas"/>
       <w:sz w:val="22"/>
     </w:rPr>
+  </w:style>
+</w:styles>
+</file>
+
+<file path=word/stylesWithEffects.xml><?xml version="1.0" encoding="utf-8"?>
+<w:styles xmlns:wpc="http://schemas.microsoft.com/office/word/2010/wordprocessingCanvas" xmlns:mo="http://schemas.microsoft.com/office/mac/office/2008/main" xmlns:mc="http://schemas.openxmlformats.org/markup-compatibility/2006" xmlns:mv="urn:schemas-microsoft-com:mac:vml" xmlns:o="urn:schemas-microsoft-com:office:office" xmlns:r="http://schemas.openxmlformats.org/officeDocument/2006/relationships" xmlns:m="http://schemas.openxmlformats.org/officeDocument/2006/math" xmlns:v="urn:schemas-microsoft-com:vml" xmlns:wp14="http://schemas.microsoft.com/office/word/2010/wordprocessingDrawing" xmlns:wp="http://schemas.openxmlformats.org/drawingml/2006/wordprocessingDrawing" xmlns:w10="urn:schemas-microsoft-com:office:word" xmlns:w="http://schemas.openxmlformats.org/wordprocessingml/2006/main" xmlns:w14="http://schemas.microsoft.com/office/word/2010/wordml" xmlns:wpg="http://schemas.microsoft.com/office/word/2010/wordprocessingGroup" xmlns:wpi="http://schemas.microsoft.com/office/word/2010/wordprocessingInk" xmlns:wne="http://schemas.microsoft.com/office/word/2006/wordml" xmlns:wps="http://schemas.microsoft.com/office/word/2010/wordprocessingShape" mc:Ignorable="w14 wp14">
+  <w:docDefaults>
+    <w:rPrDefault>
+      <w:rPr>
+        <w:rFonts w:asciiTheme="minorHAnsi" w:eastAsiaTheme="minorEastAsia" w:hAnsiTheme="minorHAnsi" w:cstheme="minorBidi"/>
+        <w:sz w:val="24"/>
+        <w:szCs w:val="24"/>
+        <w:lang w:val="en-IN" w:eastAsia="ja-JP" w:bidi="ar-SA"/>
+      </w:rPr>
+    </w:rPrDefault>
+    <w:pPrDefault/>
+  </w:docDefaults>
+  <w:latentStyles w:defLockedState="0" w:defUIPriority="99" w:defSemiHidden="1" w:defUnhideWhenUsed="1" w:defQFormat="0" w:count="276">
+    <w:lsdException w:name="Normal" w:semiHidden="0" w:uiPriority="0" w:unhideWhenUsed="0" w:qFormat="1"/>
+    <w:lsdException w:name="heading 1" w:semiHidden="0" w:uiPriority="9" w:unhideWhenUsed="0" w:qFormat="1"/>
+    <w:lsdException w:name="heading 2" w:uiPriority="9" w:qFormat="1"/>
+    <w:lsdException w:name="heading 3" w:uiPriority="9" w:qFormat="1"/>
+    <w:lsdException w:name="heading 4" w:uiPriority="9" w:qFormat="1"/>
+    <w:lsdException w:name="heading 5" w:uiPriority="9" w:qFormat="1"/>
+    <w:lsdException w:name="heading 6" w:uiPriority="9" w:qFormat="1"/>
+    <w:lsdException w:name="heading 7" w:uiPriority="9" w:qFormat="1"/>
+    <w:lsdException w:name="heading 8" w:uiPriority="9" w:qFormat="1"/>
+    <w:lsdException w:name="heading 9" w:uiPriority="9" w:qFormat="1"/>
+    <w:lsdException w:name="toc 1" w:uiPriority="39"/>
+    <w:lsdException w:name="toc 2" w:uiPriority="39"/>
+    <w:lsdException w:name="toc 3" w:uiPriority="39"/>
+    <w:lsdException w:name="toc 4" w:uiPriority="39"/>
+    <w:lsdException w:name="toc 5" w:uiPriority="39"/>
+    <w:lsdException w:name="toc 6" w:uiPriority="39"/>
+    <w:lsdException w:name="toc 7" w:uiPriority="39"/>
+    <w:lsdException w:name="toc 8" w:uiPriority="39"/>
+    <w:lsdException w:name="toc 9" w:uiPriority="39"/>
+    <w:lsdException w:name="caption" w:uiPriority="35" w:qFormat="1"/>
+    <w:lsdException w:name="Title" w:semiHidden="0" w:uiPriority="10" w:unhideWhenUsed="0" w:qFormat="1"/>
+    <w:lsdException w:name="Default Paragraph Font" w:uiPriority="1"/>
+    <w:lsdException w:name="Subtitle" w:semiHidden="0" w:uiPriority="11" w:unhideWhenUsed="0" w:qFormat="1"/>
+    <w:lsdException w:name="Strong" w:semiHidden="0" w:uiPriority="22" w:unhideWhenUsed="0" w:qFormat="1"/>
+    <w:lsdException w:name="Emphasis" w:semiHidden="0" w:uiPriority="20" w:unhideWhenUsed="0" w:qFormat="1"/>
+    <w:lsdException w:name="Table Grid" w:semiHidden="0" w:uiPriority="59" w:unhideWhenUsed="0"/>
+    <w:lsdException w:name="Placeholder Text" w:unhideWhenUsed="0"/>
+    <w:lsdException w:name="No Spacing" w:semiHidden="0" w:uiPriority="1" w:unhideWhenUsed="0" w:qFormat="1"/>
+    <w:lsdException w:name="Light Shading" w:semiHidden="0" w:uiPriority="60" w:unhideWhenUsed="0"/>
+    <w:lsdException w:name="Light List" w:semiHidden="0" w:uiPriority="61" w:unhideWhenUsed="0"/>
+    <w:lsdException w:name="Light Grid" w:semiHidden="0" w:uiPriority="62" w:unhideWhenUsed="0"/>
+    <w:lsdException w:name="Medium Shading 1" w:semiHidden="0" w:uiPriority="63" w:unhideWhenUsed="0"/>
+    <w:lsdException w:name="Medium Shading 2" w:semiHidden="0" w:uiPriority="64" w:unhideWhenUsed="0"/>
+    <w:lsdException w:name="Medium List 1" w:semiHidden="0" w:uiPriority="65" w:unhideWhenUsed="0"/>
+    <w:lsdException w:name="Medium List 2" w:semiHidden="0" w:uiPriority="66" w:unhideWhenUsed="0"/>
+    <w:lsdException w:name="Medium Grid 1" w:semiHidden="0" w:uiPriority="67" w:unhideWhenUsed="0"/>
+    <w:lsdException w:name="Medium Grid 2" w:semiHidden="0" w:uiPriority="68" w:unhideWhenUsed="0"/>
+    <w:lsdException w:name="Medium Grid 3" w:semiHidden="0" w:uiPriority="69" w:unhideWhenUsed="0"/>
+    <w:lsdException w:name="Dark List" w:semiHidden="0" w:uiPriority="70" w:unhideWhenUsed="0"/>
+    <w:lsdException w:name="Colorful Shading" w:semiHidden="0" w:uiPriority="71" w:unhideWhenUsed="0"/>
+    <w:lsdException w:name="Colorful List" w:semiHidden="0" w:uiPriority="72" w:unhideWhenUsed="0"/>
+    <w:lsdException w:name="Colorful Grid" w:semiHidden="0" w:uiPriority="73" w:unhideWhenUsed="0"/>
+    <w:lsdException w:name="Light Shading Accent 1" w:semiHidden="0" w:uiPriority="60" w:unhideWhenUsed="0"/>
+    <w:lsdException w:name="Light List Accent 1" w:semiHidden="0" w:uiPriority="61" w:unhideWhenUsed="0"/>
+    <w:lsdException w:name="Light Grid Accent 1" w:semiHidden="0" w:uiPriority="62" w:unhideWhenUsed="0"/>
+    <w:lsdException w:name="Medium Shading 1 Accent 1" w:semiHidden="0" w:uiPriority="63" w:unhideWhenUsed="0"/>
+    <w:lsdException w:name="Medium Shading 2 Accent 1" w:semiHidden="0" w:uiPriority="64" w:unhideWhenUsed="0"/>
+    <w:lsdException w:name="Medium List 1 Accent 1" w:semiHidden="0" w:uiPriority="65" w:unhideWhenUsed="0"/>
+    <w:lsdException w:name="Revision" w:unhideWhenUsed="0"/>
+    <w:lsdException w:name="List Paragraph" w:semiHidden="0" w:uiPriority="34" w:unhideWhenUsed="0" w:qFormat="1"/>
+    <w:lsdException w:name="Quote" w:semiHidden="0" w:uiPriority="29" w:unhideWhenUsed="0" w:qFormat="1"/>
+    <w:lsdException w:name="Intense Quote" w:semiHidden="0" w:uiPriority="30" w:unhideWhenUsed="0" w:qFormat="1"/>
+    <w:lsdException w:name="Medium List 2 Accent 1" w:semiHidden="0" w:uiPriority="66" w:unhideWhenUsed="0"/>
+    <w:lsdException w:name="Medium Grid 1 Accent 1" w:semiHidden="0" w:uiPriority="67" w:unhideWhenUsed="0"/>
+    <w:lsdException w:name="Medium Grid 2 Accent 1" w:semiHidden="0" w:uiPriority="68" w:unhideWhenUsed="0"/>
+    <w:lsdException w:name="Medium Grid 3 Accent 1" w:semiHidden="0" w:uiPriority="69" w:unhideWhenUsed="0"/>
+    <w:lsdException w:name="Dark List Accent 1" w:semiHidden="0" w:uiPriority="70" w:unhideWhenUsed="0"/>
+    <w:lsdException w:name="Colorful Shading Accent 1" w:semiHidden="0" w:uiPriority="71" w:unhideWhenUsed="0"/>
+    <w:lsdException w:name="Colorful List Accent 1" w:semiHidden="0" w:uiPriority="72" w:unhideWhenUsed="0"/>
+    <w:lsdException w:name="Colorful Grid Accent 1" w:semiHidden="0" w:uiPriority="73" w:unhideWhenUsed="0"/>
+    <w:lsdException w:name="Light Shading Accent 2" w:semiHidden="0" w:uiPriority="60" w:unhideWhenUsed="0"/>
+    <w:lsdException w:name="Light List Accent 2" w:semiHidden="0" w:uiPriority="61" w:unhideWhenUsed="0"/>
+    <w:lsdException w:name="Light Grid Accent 2" w:semiHidden="0" w:uiPriority="62" w:unhideWhenUsed="0"/>
+    <w:lsdException w:name="Medium Shading 1 Accent 2" w:semiHidden="0" w:uiPriority="63" w:unhideWhenUsed="0"/>
+    <w:lsdException w:name="Medium Shading 2 Accent 2" w:semiHidden="0" w:uiPriority="64" w:unhideWhenUsed="0"/>
+    <w:lsdException w:name="Medium List 1 Accent 2" w:semiHidden="0" w:uiPriority="65" w:unhideWhenUsed="0"/>
+    <w:lsdException w:name="Medium List 2 Accent 2" w:semiHidden="0" w:uiPriority="66" w:unhideWhenUsed="0"/>
+    <w:lsdException w:name="Medium Grid 1 Accent 2" w:semiHidden="0" w:uiPriority="67" w:unhideWhenUsed="0"/>
+    <w:lsdException w:name="Medium Grid 2 Accent 2" w:semiHidden="0" w:uiPriority="68" w:unhideWhenUsed="0"/>
+    <w:lsdException w:name="Medium Grid 3 Accent 2" w:semiHidden="0" w:uiPriority="69" w:unhideWhenUsed="0"/>
+    <w:lsdException w:name="Dark List Accent 2" w:semiHidden="0" w:uiPriority="70" w:unhideWhenUsed="0"/>
+    <w:lsdException w:name="Colorful Shading Accent 2" w:semiHidden="0" w:uiPriority="71" w:unhideWhenUsed="0"/>
+    <w:lsdException w:name="Colorful List Accent 2" w:semiHidden="0" w:uiPriority="72" w:unhideWhenUsed="0"/>
+    <w:lsdException w:name="Colorful Grid Accent 2" w:semiHidden="0" w:uiPriority="73" w:unhideWhenUsed="0"/>
+    <w:lsdException w:name="Light Shading Accent 3" w:semiHidden="0" w:uiPriority="60" w:unhideWhenUsed="0"/>
+    <w:lsdException w:name="Light List Accent 3" w:semiHidden="0" w:uiPriority="61" w:unhideWhenUsed="0"/>
+    <w:lsdException w:name="Light Grid Accent 3" w:semiHidden="0" w:uiPriority="62" w:unhideWhenUsed="0"/>
+    <w:lsdException w:name="Medium Shading 1 Accent 3" w:semiHidden="0" w:uiPriority="63" w:unhideWhenUsed="0"/>
+    <w:lsdException w:name="Medium Shading 2 Accent 3" w:semiHidden="0" w:uiPriority="64" w:unhideWhenUsed="0"/>
+    <w:lsdException w:name="Medium List 1 Accent 3" w:semiHidden="0" w:uiPriority="65" w:unhideWhenUsed="0"/>
+    <w:lsdException w:name="Medium List 2 Accent 3" w:semiHidden="0" w:uiPriority="66" w:unhideWhenUsed="0"/>
+    <w:lsdException w:name="Medium Grid 1 Accent 3" w:semiHidden="0" w:uiPriority="67" w:unhideWhenUsed="0"/>
+    <w:lsdException w:name="Medium Grid 2 Accent 3" w:semiHidden="0" w:uiPriority="68" w:unhideWhenUsed="0"/>
+    <w:lsdException w:name="Medium Grid 3 Accent 3" w:semiHidden="0" w:uiPriority="69" w:unhideWhenUsed="0"/>
+    <w:lsdException w:name="Dark List Accent 3" w:semiHidden="0" w:uiPriority="70" w:unhideWhenUsed="0"/>
+    <w:lsdException w:name="Colorful Shading Accent 3" w:semiHidden="0" w:uiPriority="71" w:unhideWhenUsed="0"/>
+    <w:lsdException w:name="Colorful List Accent 3" w:semiHidden="0" w:uiPriority="72" w:unhideWhenUsed="0"/>
+    <w:lsdException w:name="Colorful Grid Accent 3" w:semiHidden="0" w:uiPriority="73" w:unhideWhenUsed="0"/>
+    <w:lsdException w:name="Light Shading Accent 4" w:semiHidden="0" w:uiPriority="60" w:unhideWhenUsed="0"/>
+    <w:lsdException w:name="Light List Accent 4" w:semiHidden="0" w:uiPriority="61" w:unhideWhenUsed="0"/>
+    <w:lsdException w:name="Light Grid Accent 4" w:semiHidden="0" w:uiPriority="62" w:unhideWhenUsed="0"/>
+    <w:lsdException w:name="Medium Shading 1 Accent 4" w:semiHidden="0" w:uiPriority="63" w:unhideWhenUsed="0"/>
+    <w:lsdException w:name="Medium Shading 2 Accent 4" w:semiHidden="0" w:uiPriority="64" w:unhideWhenUsed="0"/>
+    <w:lsdException w:name="Medium List 1 Accent 4" w:semiHidden="0" w:uiPriority="65" w:unhideWhenUsed="0"/>
+    <w:lsdException w:name="Medium List 2 Accent 4" w:semiHidden="0" w:uiPriority="66" w:unhideWhenUsed="0"/>
+    <w:lsdException w:name="Medium Grid 1 Accent 4" w:semiHidden="0" w:uiPriority="67" w:unhideWhenUsed="0"/>
+    <w:lsdException w:name="Medium Grid 2 Accent 4" w:semiHidden="0" w:uiPriority="68" w:unhideWhenUsed="0"/>
+    <w:lsdException w:name="Medium Grid 3 Accent 4" w:semiHidden="0" w:uiPriority="69" w:unhideWhenUsed="0"/>
+    <w:lsdException w:name="Dark List Accent 4" w:semiHidden="0" w:uiPriority="70" w:unhideWhenUsed="0"/>
+    <w:lsdException w:name="Colorful Shading Accent 4" w:semiHidden="0" w:uiPriority="71" w:unhideWhenUsed="0"/>
+    <w:lsdException w:name="Colorful List Accent 4" w:semiHidden="0" w:uiPriority="72" w:unhideWhenUsed="0"/>
+    <w:lsdException w:name="Colorful Grid Accent 4" w:semiHidden="0" w:uiPriority="73" w:unhideWhenUsed="0"/>
+    <w:lsdException w:name="Light Shading Accent 5" w:semiHidden="0" w:uiPriority="60" w:unhideWhenUsed="0"/>
+    <w:lsdException w:name="Light List Accent 5" w:semiHidden="0" w:uiPriority="61" w:unhideWhenUsed="0"/>
+    <w:lsdException w:name="Light Grid Accent 5" w:semiHidden="0" w:uiPriority="62" w:unhideWhenUsed="0"/>
+    <w:lsdException w:name="Medium Shading 1 Accent 5" w:semiHidden="0" w:uiPriority="63" w:unhideWhenUsed="0"/>
+    <w:lsdException w:name="Medium Shading 2 Accent 5" w:semiHidden="0" w:uiPriority="64" w:unhideWhenUsed="0"/>
+    <w:lsdException w:name="Medium List 1 Accent 5" w:semiHidden="0" w:uiPriority="65" w:unhideWhenUsed="0"/>
+    <w:lsdException w:name="Medium List 2 Accent 5" w:semiHidden="0" w:uiPriority="66" w:unhideWhenUsed="0"/>
+    <w:lsdException w:name="Medium Grid 1 Accent 5" w:semiHidden="0" w:uiPriority="67" w:unhideWhenUsed="0"/>
+    <w:lsdException w:name="Medium Grid 2 Accent 5" w:semiHidden="0" w:uiPriority="68" w:unhideWhenUsed="0"/>
+    <w:lsdException w:name="Medium Grid 3 Accent 5" w:semiHidden="0" w:uiPriority="69" w:unhideWhenUsed="0"/>
+    <w:lsdException w:name="Dark List Accent 5" w:semiHidden="0" w:uiPriority="70" w:unhideWhenUsed="0"/>
+    <w:lsdException w:name="Colorful Shading Accent 5" w:semiHidden="0" w:uiPriority="71" w:unhideWhenUsed="0"/>
+    <w:lsdException w:name="Colorful List Accent 5" w:semiHidden="0" w:uiPriority="72" w:unhideWhenUsed="0"/>
+    <w:lsdException w:name="Colorful Grid Accent 5" w:semiHidden="0" w:uiPriority="73" w:unhideWhenUsed="0"/>
+    <w:lsdException w:name="Light Shading Accent 6" w:semiHidden="0" w:uiPriority="60" w:unhideWhenUsed="0"/>
+    <w:lsdException w:name="Light List Accent 6" w:semiHidden="0" w:uiPriority="61" w:unhideWhenUsed="0"/>
+    <w:lsdException w:name="Light Grid Accent 6" w:semiHidden="0" w:uiPriority="62" w:unhideWhenUsed="0"/>
+    <w:lsdException w:name="Medium Shading 1 Accent 6" w:semiHidden="0" w:uiPriority="63" w:unhideWhenUsed="0"/>
+    <w:lsdException w:name="Medium Shading 2 Accent 6" w:semiHidden="0" w:uiPriority="64" w:unhideWhenUsed="0"/>
+    <w:lsdException w:name="Medium List 1 Accent 6" w:semiHidden="0" w:uiPriority="65" w:unhideWhenUsed="0"/>
+    <w:lsdException w:name="Medium List 2 Accent 6" w:semiHidden="0" w:uiPriority="66" w:unhideWhenUsed="0"/>
+    <w:lsdException w:name="Medium Grid 1 Accent 6" w:semiHidden="0" w:uiPriority="67" w:unhideWhenUsed="0"/>
+    <w:lsdException w:name="Medium Grid 2 Accent 6" w:semiHidden="0" w:uiPriority="68" w:unhideWhenUsed="0"/>
+    <w:lsdException w:name="Medium Grid 3 Accent 6" w:semiHidden="0" w:uiPriority="69" w:unhideWhenUsed="0"/>
+    <w:lsdException w:name="Dark List Accent 6" w:semiHidden="0" w:uiPriority="70" w:unhideWhenUsed="0"/>
+    <w:lsdException w:name="Colorful Shading Accent 6" w:semiHidden="0" w:uiPriority="71" w:unhideWhenUsed="0"/>
+    <w:lsdException w:name="Colorful List Accent 6" w:semiHidden="0" w:uiPriority="72" w:unhideWhenUsed="0"/>
+    <w:lsdException w:name="Colorful Grid Accent 6" w:semiHidden="0" w:uiPriority="73" w:unhideWhenUsed="0"/>
+    <w:lsdException w:name="Subtle Emphasis" w:semiHidden="0" w:uiPriority="19" w:unhideWhenUsed="0" w:qFormat="1"/>
+    <w:lsdException w:name="Intense Emphasis" w:semiHidden="0" w:uiPriority="21" w:unhideWhenUsed="0" w:qFormat="1"/>
+    <w:lsdException w:name="Subtle Reference" w:semiHidden="0" w:uiPriority="31" w:unhideWhenUsed="0" w:qFormat="1"/>
+    <w:lsdException w:name="Intense Reference" w:semiHidden="0" w:uiPriority="32" w:unhideWhenUsed="0" w:qFormat="1"/>
+    <w:lsdException w:name="Book Title" w:semiHidden="0" w:uiPriority="33" w:unhideWhenUsed="0" w:qFormat="1"/>
+    <w:lsdException w:name="Bibliography" w:uiPriority="37"/>
+    <w:lsdException w:name="TOC Heading" w:uiPriority="39" w:qFormat="1"/>
+  </w:latentStyles>
+  <w:style w:type="paragraph" w:default="1" w:styleId="Normal">
+    <w:name w:val="Normal"/>
+    <w:qFormat/>
+  </w:style>
+  <w:style w:type="character" w:default="1" w:styleId="DefaultParagraphFont">
+    <w:name w:val="Default Paragraph Font"/>
+    <w:uiPriority w:val="1"/>
+    <w:semiHidden/>
+    <w:unhideWhenUsed/>
+  </w:style>
+  <w:style w:type="table" w:default="1" w:styleId="TableNormal">
+    <w:name w:val="Normal Table"/>
+    <w:uiPriority w:val="99"/>
+    <w:semiHidden/>
+    <w:unhideWhenUsed/>
+    <w:tblPr>
+      <w:tblInd w:w="0" w:type="dxa"/>
+      <w:tblCellMar>
+        <w:top w:w="0" w:type="dxa"/>
+        <w:left w:w="108" w:type="dxa"/>
+        <w:bottom w:w="0" w:type="dxa"/>
+        <w:right w:w="108" w:type="dxa"/>
+      </w:tblCellMar>
+    </w:tblPr>
+  </w:style>
+  <w:style w:type="numbering" w:default="1" w:styleId="NoList">
+    <w:name w:val="No List"/>
+    <w:uiPriority w:val="99"/>
+    <w:semiHidden/>
+    <w:unhideWhenUsed/>
   </w:style>
 </w:styles>
 </file>

</xml_diff>

<commit_message>
Modified apa_styles.docx. Note that ApaStyle for Latex output does not yet work
</commit_message>
<xml_diff>
--- a/template/docx/apa_styles.docx
+++ b/template/docx/apa_styles.docx
@@ -144,7 +144,6 @@
       <w:pPr>
         <w:pStyle w:val="BodyText"/>
       </w:pPr>
-      <w:bookmarkStart w:id="9" w:name="_GoBack"/>
       <w:r>
         <w:t xml:space="preserve"> Body Text. Body Text Char.    </w:t>
       </w:r>
@@ -175,15 +174,16 @@
         <w:footnoteReference w:id="1"/>
       </w:r>
     </w:p>
+    <w:p>
+      <w:pPr>
+        <w:pStyle w:val="BlockText"/>
+      </w:pPr>
+      <w:bookmarkStart w:id="9" w:name="_GoBack"/>
+      <w:r>
+        <w:t xml:space="preserve"> Block Text. </w:t>
+      </w:r>
+    </w:p>
     <w:bookmarkEnd w:id="9"/>
-    <w:p>
-      <w:pPr>
-        <w:pStyle w:val="BlockText"/>
-      </w:pPr>
-      <w:r>
-        <w:t xml:space="preserve"> Block Text. </w:t>
-      </w:r>
-    </w:p>
     <w:p>
       <w:pPr>
         <w:pStyle w:val="TableCaption"/>
@@ -656,12 +656,12 @@
     <w:uiPriority w:val="9"/>
     <w:unhideWhenUsed/>
     <w:qFormat/>
-    <w:rsid w:val="0044130C"/>
+    <w:rsid w:val="004F2BB7"/>
     <w:pPr>
       <w:keepNext/>
       <w:keepLines/>
       <w:spacing w:before="200" w:after="0"/>
-      <w:ind w:firstLine="720"/>
+      <w:ind w:firstLine="369"/>
       <w:contextualSpacing/>
       <w:outlineLvl w:val="2"/>
     </w:pPr>
@@ -935,10 +935,10 @@
     <w:uiPriority w:val="9"/>
     <w:unhideWhenUsed/>
     <w:qFormat/>
-    <w:rsid w:val="008B125B"/>
+    <w:rsid w:val="004F2BB7"/>
     <w:pPr>
       <w:spacing w:before="100" w:after="100"/>
-      <w:ind w:left="720" w:right="720" w:firstLine="0"/>
+      <w:ind w:left="482" w:right="482" w:firstLine="0"/>
     </w:pPr>
     <w:rPr>
       <w:rFonts w:eastAsiaTheme="majorEastAsia" w:cstheme="majorBidi"/>
@@ -1602,7 +1602,7 @@
 </file>
 
 <file path=customXml/itemProps1.xml><?xml version="1.0" encoding="utf-8"?>
-<ds:datastoreItem xmlns:ds="http://schemas.openxmlformats.org/officeDocument/2006/customXml" ds:itemID="{1A3C256C-3F45-4949-93D2-B6AF2F3CDBF1}">
+<ds:datastoreItem xmlns:ds="http://schemas.openxmlformats.org/officeDocument/2006/customXml" ds:itemID="{A28295CF-49CD-B745-9999-3C3CCB3A1226}">
   <ds:schemaRefs>
     <ds:schemaRef ds:uri="http://schemas.openxmlformats.org/officeDocument/2006/bibliography"/>
   </ds:schemaRefs>

</xml_diff>